<commit_message>
Changes in Architecture Document
</commit_message>
<xml_diff>
--- a/Software Architecture Documentation.docx
+++ b/Software Architecture Documentation.docx
@@ -40,7 +40,7 @@
                     </pic:cNvPicPr>
                   </pic:nvPicPr>
                   <pic:blipFill>
-                    <a:blip r:embed="rId6" cstate="print">
+                    <a:blip r:embed="rId8" cstate="print">
                       <a:extLst>
                         <a:ext uri="{28A0092B-C50C-407E-A947-70E740481C1C}">
                           <a14:useLocalDpi xmlns:a14="http://schemas.microsoft.com/office/drawing/2010/main" val="0"/>
@@ -141,17 +141,29 @@
           <w:szCs w:val="28"/>
         </w:rPr>
       </w:pPr>
-      <w:r>
-        <w:rPr>
-          <w:rFonts w:ascii="Times New Roman" w:hAnsi="Times New Roman" w:cs="Times New Roman"/>
-          <w:b/>
-          <w:bCs/>
-          <w:sz w:val="28"/>
-          <w:szCs w:val="28"/>
-        </w:rPr>
-        <w:t xml:space="preserve">Free Photos System </w:t>
-      </w:r>
-    </w:p>
+      <w:bookmarkStart w:id="0" w:name="_Hlk119255681"/>
+      <w:r>
+        <w:rPr>
+          <w:rFonts w:ascii="Times New Roman" w:hAnsi="Times New Roman" w:cs="Times New Roman"/>
+          <w:b/>
+          <w:bCs/>
+          <w:sz w:val="28"/>
+          <w:szCs w:val="28"/>
+        </w:rPr>
+        <w:t>Picturesque</w:t>
+      </w:r>
+      <w:r>
+        <w:rPr>
+          <w:rFonts w:ascii="Times New Roman" w:hAnsi="Times New Roman" w:cs="Times New Roman"/>
+          <w:b/>
+          <w:bCs/>
+          <w:sz w:val="28"/>
+          <w:szCs w:val="28"/>
+        </w:rPr>
+        <w:t xml:space="preserve"> System </w:t>
+      </w:r>
+    </w:p>
+    <w:bookmarkEnd w:id="0"/>
     <w:p>
       <w:pPr>
         <w:jc w:val="center"/>
@@ -491,7 +503,10 @@
     <w:sdt>
       <w:sdtPr>
         <w:rPr>
-          <w:rFonts w:ascii="Times New Roman" w:hAnsi="Times New Roman" w:cs="Times New Roman"/>
+          <w:rFonts w:ascii="Times New Roman" w:eastAsiaTheme="minorEastAsia" w:hAnsi="Times New Roman" w:cs="Times New Roman"/>
+          <w:color w:val="auto"/>
+          <w:sz w:val="22"/>
+          <w:szCs w:val="22"/>
         </w:rPr>
         <w:id w:val="2064519351"/>
         <w:docPartObj>
@@ -501,10 +516,8 @@
       </w:sdtPr>
       <w:sdtEndPr>
         <w:rPr>
-          <w:rFonts w:eastAsiaTheme="minorEastAsia"/>
-          <w:color w:val="auto"/>
-          <w:sz w:val="22"/>
-          <w:szCs w:val="22"/>
+          <w:rFonts w:eastAsiaTheme="minorHAnsi" w:cstheme="minorBidi"/>
+          <w:lang w:val="en-IN"/>
         </w:rPr>
       </w:sdtEndPr>
       <w:sdtContent>
@@ -529,31 +542,14 @@
               <w:rFonts w:ascii="Times New Roman" w:hAnsi="Times New Roman"/>
             </w:rPr>
           </w:pPr>
-          <w:sdt>
-            <w:sdtPr>
-              <w:rPr>
-                <w:rFonts w:ascii="Times New Roman" w:hAnsi="Times New Roman"/>
-                <w:b/>
-                <w:bCs/>
-              </w:rPr>
-              <w:id w:val="183865962"/>
-              <w:placeholder>
-                <w:docPart w:val="174902F066544D198EBC569DB57D72A8"/>
-              </w:placeholder>
-              <w:temporary/>
-              <w:showingPlcHdr/>
-            </w:sdtPr>
-            <w:sdtContent>
-              <w:r>
-                <w:rPr>
-                  <w:rFonts w:ascii="Times New Roman" w:hAnsi="Times New Roman"/>
-                  <w:b/>
-                  <w:bCs/>
-                </w:rPr>
-                <w:t>Type chapter title (level 1)</w:t>
-              </w:r>
-            </w:sdtContent>
-          </w:sdt>
+          <w:r>
+            <w:rPr>
+              <w:rFonts w:ascii="Times New Roman" w:hAnsi="Times New Roman"/>
+              <w:b/>
+              <w:bCs/>
+            </w:rPr>
+            <w:t>Introduction</w:t>
+          </w:r>
           <w:r>
             <w:rPr>
               <w:rFonts w:ascii="Times New Roman" w:hAnsi="Times New Roman"/>
@@ -563,10 +559,8 @@
           <w:r>
             <w:rPr>
               <w:rFonts w:ascii="Times New Roman" w:hAnsi="Times New Roman"/>
-              <w:b/>
-              <w:bCs/>
             </w:rPr>
-            <w:t>1</w:t>
+            <w:t>3</w:t>
           </w:r>
         </w:p>
         <w:p>
@@ -577,27 +571,12 @@
               <w:rFonts w:ascii="Times New Roman" w:hAnsi="Times New Roman"/>
             </w:rPr>
           </w:pPr>
-          <w:sdt>
-            <w:sdtPr>
-              <w:rPr>
-                <w:rFonts w:ascii="Times New Roman" w:hAnsi="Times New Roman"/>
-              </w:rPr>
-              <w:id w:val="1667506712"/>
-              <w:placeholder>
-                <w:docPart w:val="11B8B34963D94CF18767F5D8B0924BD3"/>
-              </w:placeholder>
-              <w:temporary/>
-              <w:showingPlcHdr/>
-            </w:sdtPr>
-            <w:sdtContent>
-              <w:r>
-                <w:rPr>
-                  <w:rFonts w:ascii="Times New Roman" w:hAnsi="Times New Roman"/>
-                </w:rPr>
-                <w:t>Type chapter title (level 2)</w:t>
-              </w:r>
-            </w:sdtContent>
-          </w:sdt>
+          <w:r>
+            <w:rPr>
+              <w:rFonts w:ascii="Times New Roman" w:hAnsi="Times New Roman"/>
+            </w:rPr>
+            <w:t>1.1 Purpose</w:t>
+          </w:r>
           <w:r>
             <w:rPr>
               <w:rFonts w:ascii="Times New Roman" w:hAnsi="Times New Roman"/>
@@ -608,7 +587,7 @@
             <w:rPr>
               <w:rFonts w:ascii="Times New Roman" w:hAnsi="Times New Roman"/>
             </w:rPr>
-            <w:t>2</w:t>
+            <w:t>3</w:t>
           </w:r>
         </w:p>
         <w:p>
@@ -619,27 +598,12 @@
               <w:rFonts w:ascii="Times New Roman" w:hAnsi="Times New Roman"/>
             </w:rPr>
           </w:pPr>
-          <w:sdt>
-            <w:sdtPr>
-              <w:rPr>
-                <w:rFonts w:ascii="Times New Roman" w:hAnsi="Times New Roman"/>
-              </w:rPr>
-              <w:id w:val="93059032"/>
-              <w:placeholder>
-                <w:docPart w:val="BF87539E1F46498F8DA57F399A3B45C5"/>
-              </w:placeholder>
-              <w:temporary/>
-              <w:showingPlcHdr/>
-            </w:sdtPr>
-            <w:sdtContent>
-              <w:r>
-                <w:rPr>
-                  <w:rFonts w:ascii="Times New Roman" w:hAnsi="Times New Roman"/>
-                </w:rPr>
-                <w:t>Type chapter title (level 3)</w:t>
-              </w:r>
-            </w:sdtContent>
-          </w:sdt>
+          <w:r>
+            <w:rPr>
+              <w:rFonts w:ascii="Times New Roman" w:hAnsi="Times New Roman"/>
+            </w:rPr>
+            <w:t>1.2 Scope</w:t>
+          </w:r>
           <w:r>
             <w:rPr>
               <w:rFonts w:ascii="Times New Roman" w:hAnsi="Times New Roman"/>
@@ -660,31 +624,14 @@
               <w:rFonts w:ascii="Times New Roman" w:hAnsi="Times New Roman"/>
             </w:rPr>
           </w:pPr>
-          <w:sdt>
-            <w:sdtPr>
-              <w:rPr>
-                <w:rFonts w:ascii="Times New Roman" w:hAnsi="Times New Roman"/>
-                <w:b/>
-                <w:bCs/>
-              </w:rPr>
-              <w:id w:val="183865966"/>
-              <w:placeholder>
-                <w:docPart w:val="174902F066544D198EBC569DB57D72A8"/>
-              </w:placeholder>
-              <w:temporary/>
-              <w:showingPlcHdr/>
-            </w:sdtPr>
-            <w:sdtContent>
-              <w:r>
-                <w:rPr>
-                  <w:rFonts w:ascii="Times New Roman" w:hAnsi="Times New Roman"/>
-                  <w:b/>
-                  <w:bCs/>
-                </w:rPr>
-                <w:t>Type chapter title (level 1)</w:t>
-              </w:r>
-            </w:sdtContent>
-          </w:sdt>
+          <w:r>
+            <w:rPr>
+              <w:rFonts w:ascii="Times New Roman" w:hAnsi="Times New Roman"/>
+              <w:b/>
+              <w:bCs/>
+            </w:rPr>
+            <w:t>Architectural Representation</w:t>
+          </w:r>
           <w:r>
             <w:rPr>
               <w:rFonts w:ascii="Times New Roman" w:hAnsi="Times New Roman"/>
@@ -708,27 +655,64 @@
               <w:rFonts w:ascii="Times New Roman" w:hAnsi="Times New Roman"/>
             </w:rPr>
           </w:pPr>
-          <w:sdt>
-            <w:sdtPr>
-              <w:rPr>
-                <w:rFonts w:ascii="Times New Roman" w:hAnsi="Times New Roman"/>
-              </w:rPr>
-              <w:id w:val="93059040"/>
-              <w:placeholder>
-                <w:docPart w:val="11B8B34963D94CF18767F5D8B0924BD3"/>
-              </w:placeholder>
-              <w:temporary/>
-              <w:showingPlcHdr/>
-            </w:sdtPr>
-            <w:sdtContent>
-              <w:r>
-                <w:rPr>
-                  <w:rFonts w:ascii="Times New Roman" w:hAnsi="Times New Roman"/>
-                </w:rPr>
-                <w:t>Type chapter title (level 2)</w:t>
-              </w:r>
-            </w:sdtContent>
-          </w:sdt>
+          <w:r>
+            <w:rPr>
+              <w:rFonts w:ascii="Times New Roman" w:hAnsi="Times New Roman"/>
+            </w:rPr>
+            <w:t>2.1 Architecture Diagram</w:t>
+          </w:r>
+          <w:r>
+            <w:rPr>
+              <w:rFonts w:ascii="Times New Roman" w:hAnsi="Times New Roman"/>
+            </w:rPr>
+            <w:ptab w:relativeTo="margin" w:alignment="right" w:leader="dot"/>
+          </w:r>
+          <w:r>
+            <w:rPr>
+              <w:rFonts w:ascii="Times New Roman" w:hAnsi="Times New Roman"/>
+            </w:rPr>
+            <w:t>4</w:t>
+          </w:r>
+        </w:p>
+        <w:p>
+          <w:pPr>
+            <w:pStyle w:val="TOC3"/>
+            <w:ind w:left="0" w:firstLine="216"/>
+            <w:rPr>
+              <w:rFonts w:ascii="Times New Roman" w:hAnsi="Times New Roman"/>
+            </w:rPr>
+          </w:pPr>
+          <w:r>
+            <w:rPr>
+              <w:rFonts w:ascii="Times New Roman" w:hAnsi="Times New Roman"/>
+            </w:rPr>
+            <w:t>2.2 Database Modelling Diagram</w:t>
+          </w:r>
+          <w:r>
+            <w:rPr>
+              <w:rFonts w:ascii="Times New Roman" w:hAnsi="Times New Roman"/>
+            </w:rPr>
+            <w:ptab w:relativeTo="margin" w:alignment="right" w:leader="dot"/>
+          </w:r>
+          <w:r>
+            <w:rPr>
+              <w:rFonts w:ascii="Times New Roman" w:hAnsi="Times New Roman"/>
+            </w:rPr>
+            <w:t>4</w:t>
+          </w:r>
+        </w:p>
+        <w:p>
+          <w:pPr>
+            <w:rPr>
+              <w:lang w:val="en-US"/>
+            </w:rPr>
+          </w:pPr>
+          <w:r>
+            <w:rPr>
+              <w:lang w:val="en-US"/>
+            </w:rPr>
+            <w:t xml:space="preserve">    2.3 Class Diagram</w:t>
+          </w:r>
           <w:r>
             <w:rPr>
               <w:rFonts w:ascii="Times New Roman" w:hAnsi="Times New Roman"/>
@@ -742,48 +726,6 @@
             <w:t>5</w:t>
           </w:r>
         </w:p>
-        <w:p>
-          <w:pPr>
-            <w:pStyle w:val="TOC3"/>
-            <w:ind w:left="446"/>
-            <w:rPr>
-              <w:rFonts w:ascii="Times New Roman" w:hAnsi="Times New Roman"/>
-            </w:rPr>
-          </w:pPr>
-          <w:sdt>
-            <w:sdtPr>
-              <w:rPr>
-                <w:rFonts w:ascii="Times New Roman" w:hAnsi="Times New Roman"/>
-              </w:rPr>
-              <w:id w:val="93059044"/>
-              <w:placeholder>
-                <w:docPart w:val="BF87539E1F46498F8DA57F399A3B45C5"/>
-              </w:placeholder>
-              <w:temporary/>
-              <w:showingPlcHdr/>
-            </w:sdtPr>
-            <w:sdtContent>
-              <w:r>
-                <w:rPr>
-                  <w:rFonts w:ascii="Times New Roman" w:hAnsi="Times New Roman"/>
-                </w:rPr>
-                <w:t>Type chapter title (level 3)</w:t>
-              </w:r>
-            </w:sdtContent>
-          </w:sdt>
-          <w:r>
-            <w:rPr>
-              <w:rFonts w:ascii="Times New Roman" w:hAnsi="Times New Roman"/>
-            </w:rPr>
-            <w:ptab w:relativeTo="margin" w:alignment="right" w:leader="dot"/>
-          </w:r>
-          <w:r>
-            <w:rPr>
-              <w:rFonts w:ascii="Times New Roman" w:hAnsi="Times New Roman"/>
-            </w:rPr>
-            <w:t>6</w:t>
-          </w:r>
-        </w:p>
       </w:sdtContent>
     </w:sdt>
     <w:p>
@@ -1068,7 +1010,6 @@
           <w:sz w:val="28"/>
           <w:szCs w:val="28"/>
         </w:rPr>
-        <w:lastRenderedPageBreak/>
         <w:t>Revision History</w:t>
       </w:r>
     </w:p>
@@ -1364,6 +1305,7 @@
           <w:szCs w:val="28"/>
         </w:rPr>
       </w:pPr>
+      <w:bookmarkStart w:id="1" w:name="_Hlk119256532"/>
       <w:r>
         <w:rPr>
           <w:rFonts w:ascii="Times New Roman" w:hAnsi="Times New Roman" w:cs="Times New Roman"/>
@@ -1375,6 +1317,7 @@
         <w:t>Introduction</w:t>
       </w:r>
     </w:p>
+    <w:bookmarkEnd w:id="1"/>
     <w:p>
       <w:pPr>
         <w:rPr>
@@ -1393,7 +1336,7 @@
           <w:b/>
           <w:bCs/>
         </w:rPr>
-        <w:t>Free Photos system</w:t>
+        <w:t>Picturesque System</w:t>
       </w:r>
       <w:r>
         <w:rPr>
@@ -1411,19 +1354,7 @@
         <w:rPr>
           <w:rFonts w:ascii="Times New Roman" w:hAnsi="Times New Roman" w:cs="Times New Roman"/>
         </w:rPr>
-        <w:t xml:space="preserve"> </w:t>
-      </w:r>
-      <w:r>
-        <w:rPr>
-          <w:rFonts w:ascii="Times New Roman" w:hAnsi="Times New Roman" w:cs="Times New Roman"/>
-        </w:rPr>
-        <w:t>fulfil</w:t>
-      </w:r>
-      <w:r>
-        <w:rPr>
-          <w:rFonts w:ascii="Times New Roman" w:hAnsi="Times New Roman" w:cs="Times New Roman"/>
-        </w:rPr>
-        <w:t xml:space="preserve"> customers' requirements without paying unnecessary hefty amounts to download pictures to use in their blogs, websites, and possibly where they want to use those pictures.</w:t>
+        <w:t xml:space="preserve"> fulfil customers' requirements without paying unnecessary hefty amounts to download pictures to use in their blogs, websites, and possibly where they want to use those pictures.</w:t>
       </w:r>
     </w:p>
     <w:p>
@@ -1490,7 +1421,19 @@
         <w:rPr>
           <w:rFonts w:ascii="Times New Roman" w:hAnsi="Times New Roman" w:cs="Times New Roman"/>
         </w:rPr>
-        <w:t>of the new Free Photos System</w:t>
+        <w:t xml:space="preserve">of the new </w:t>
+      </w:r>
+      <w:r>
+        <w:rPr>
+          <w:rFonts w:ascii="Times New Roman" w:hAnsi="Times New Roman" w:cs="Times New Roman"/>
+        </w:rPr>
+        <w:t xml:space="preserve">Picturesque </w:t>
+      </w:r>
+      <w:r>
+        <w:rPr>
+          <w:rFonts w:ascii="Times New Roman" w:hAnsi="Times New Roman" w:cs="Times New Roman"/>
+        </w:rPr>
+        <w:t>System</w:t>
       </w:r>
       <w:r>
         <w:rPr>
@@ -1555,62 +1498,16 @@
           <w:bCs/>
         </w:rPr>
       </w:pPr>
-      <w:r>
-        <w:rPr>
-          <w:rFonts w:ascii="Times New Roman" w:hAnsi="Times New Roman" w:cs="Times New Roman"/>
-          <w:b/>
-          <w:bCs/>
-        </w:rPr>
-        <w:t>1.3 Definitions, Acronyms, and Abbreviations</w:t>
-      </w:r>
-    </w:p>
-    <w:p>
-      <w:pPr>
-        <w:rPr>
-          <w:rFonts w:ascii="Times New Roman" w:hAnsi="Times New Roman" w:cs="Times New Roman"/>
-          <w:b/>
-          <w:bCs/>
-        </w:rPr>
-      </w:pPr>
-      <w:r>
-        <w:rPr>
-          <w:rFonts w:ascii="Times New Roman" w:hAnsi="Times New Roman" w:cs="Times New Roman"/>
-          <w:b/>
-          <w:bCs/>
-        </w:rPr>
-        <w:t>1.4 Overview</w:t>
-      </w:r>
-    </w:p>
-    <w:p>
-      <w:pPr>
-        <w:rPr>
-          <w:rFonts w:ascii="Times New Roman" w:hAnsi="Times New Roman" w:cs="Times New Roman"/>
-        </w:rPr>
-      </w:pPr>
-      <w:r>
-        <w:rPr>
-          <w:rFonts w:ascii="Times New Roman" w:hAnsi="Times New Roman" w:cs="Times New Roman"/>
-        </w:rPr>
-        <w:t>should describe what the rest of the Software Architecture Document contains and explain how the Software Architecture Document is organized.</w:t>
-      </w:r>
-    </w:p>
-    <w:p>
-      <w:pPr>
-        <w:rPr>
-          <w:rFonts w:ascii="Times New Roman" w:hAnsi="Times New Roman" w:cs="Times New Roman"/>
-        </w:rPr>
-      </w:pPr>
-    </w:p>
-    <w:p>
-      <w:pPr>
-        <w:rPr>
-          <w:rFonts w:ascii="Times New Roman" w:hAnsi="Times New Roman" w:cs="Times New Roman"/>
-          <w:b/>
-          <w:bCs/>
-          <w:sz w:val="28"/>
-          <w:szCs w:val="28"/>
-        </w:rPr>
-      </w:pPr>
+    </w:p>
+    <w:p>
+      <w:pPr>
+        <w:rPr>
+          <w:rFonts w:ascii="Times New Roman" w:hAnsi="Times New Roman" w:cs="Times New Roman"/>
+          <w:b/>
+          <w:bCs/>
+        </w:rPr>
+      </w:pPr>
+      <w:bookmarkStart w:id="2" w:name="_Hlk119256562"/>
       <w:r>
         <w:rPr>
           <w:rFonts w:ascii="Times New Roman" w:hAnsi="Times New Roman" w:cs="Times New Roman"/>
@@ -1621,6 +1518,7 @@
         </w:rPr>
         <w:t>Architectural Representation</w:t>
       </w:r>
+      <w:bookmarkEnd w:id="2"/>
     </w:p>
     <w:p>
       <w:pPr>
@@ -1651,60 +1549,160 @@
         <w:rPr>
           <w:rFonts w:ascii="Times New Roman" w:hAnsi="Times New Roman" w:cs="Times New Roman"/>
         </w:rPr>
-        <w:t>. Each of this division is vital for the system to operate.</w:t>
-      </w:r>
-    </w:p>
-    <w:p>
-      <w:pPr>
-        <w:rPr>
-          <w:rFonts w:ascii="Times New Roman" w:hAnsi="Times New Roman" w:cs="Times New Roman"/>
-          <w:b/>
-          <w:bCs/>
-        </w:rPr>
-      </w:pPr>
-      <w:r>
-        <w:rPr>
-          <w:rFonts w:ascii="Times New Roman" w:hAnsi="Times New Roman" w:cs="Times New Roman"/>
-          <w:b/>
-          <w:bCs/>
-        </w:rPr>
-        <w:t>2.1 Logical View</w:t>
-      </w:r>
-    </w:p>
-    <w:p>
-      <w:pPr>
-        <w:rPr>
-          <w:rFonts w:ascii="Times New Roman" w:hAnsi="Times New Roman" w:cs="Times New Roman"/>
-        </w:rPr>
-      </w:pPr>
-      <w:r>
-        <w:rPr>
-          <w:rFonts w:ascii="Times New Roman" w:hAnsi="Times New Roman" w:cs="Times New Roman"/>
-        </w:rPr>
-        <w:t>2.1.1 View Diagram</w:t>
-      </w:r>
-    </w:p>
-    <w:p>
-      <w:pPr>
-        <w:spacing w:after="0" w:line="240" w:lineRule="auto"/>
-        <w:rPr>
-          <w:rFonts w:ascii="Times New Roman" w:eastAsia="Times New Roman" w:hAnsi="Times New Roman" w:cs="Times New Roman"/>
-          <w:sz w:val="24"/>
-          <w:szCs w:val="24"/>
-          <w:lang w:eastAsia="en-IN"/>
-        </w:rPr>
-      </w:pPr>
-      <w:r>
-        <w:rPr>
-          <w:rFonts w:ascii="Times New Roman" w:hAnsi="Times New Roman" w:cs="Times New Roman"/>
+        <w:t>. Each of this division is vital for the system to operate</w:t>
+      </w:r>
+      <w:r>
+        <w:rPr>
+          <w:rFonts w:ascii="Times New Roman" w:hAnsi="Times New Roman" w:cs="Times New Roman"/>
+        </w:rPr>
+        <w:t xml:space="preserve">. </w:t>
+      </w:r>
+    </w:p>
+    <w:p>
+      <w:pPr>
+        <w:rPr>
+          <w:rFonts w:ascii="Times New Roman" w:hAnsi="Times New Roman" w:cs="Times New Roman"/>
+          <w:b/>
+          <w:bCs/>
+        </w:rPr>
+      </w:pPr>
+      <w:r>
+        <w:rPr>
+          <w:rFonts w:ascii="Times New Roman" w:hAnsi="Times New Roman" w:cs="Times New Roman"/>
+          <w:b/>
+          <w:bCs/>
+        </w:rPr>
+        <w:t xml:space="preserve">2.1 </w:t>
+      </w:r>
+      <w:r>
+        <w:rPr>
+          <w:rFonts w:ascii="Times New Roman" w:hAnsi="Times New Roman" w:cs="Times New Roman"/>
+          <w:b/>
+          <w:bCs/>
+        </w:rPr>
+        <w:t>Architecture Diagram</w:t>
+      </w:r>
+    </w:p>
+    <w:p>
+      <w:pPr>
+        <w:rPr>
+          <w:rFonts w:ascii="Times New Roman" w:hAnsi="Times New Roman" w:cs="Times New Roman"/>
+          <w:i/>
+          <w:iCs/>
+        </w:rPr>
+      </w:pPr>
+      <w:r>
+        <w:rPr>
+          <w:rFonts w:ascii="Times New Roman" w:hAnsi="Times New Roman" w:cs="Times New Roman"/>
+          <w:i/>
+          <w:iCs/>
+        </w:rPr>
+        <w:t>Request handling at client-side:</w:t>
+      </w:r>
+    </w:p>
+    <w:p>
+      <w:pPr>
+        <w:rPr>
+          <w:rFonts w:ascii="Times New Roman" w:hAnsi="Times New Roman" w:cs="Times New Roman"/>
+        </w:rPr>
+      </w:pPr>
+      <w:r>
+        <w:rPr>
+          <w:rFonts w:ascii="Times New Roman" w:hAnsi="Times New Roman" w:cs="Times New Roman"/>
+        </w:rPr>
+        <w:t xml:space="preserve">Here we are using </w:t>
+      </w:r>
+      <w:r>
+        <w:rPr>
+          <w:rFonts w:ascii="Times New Roman" w:hAnsi="Times New Roman" w:cs="Times New Roman"/>
+        </w:rPr>
+        <w:t xml:space="preserve">client-server architecture where user will send request (example: likes a photo) to picturesque system , </w:t>
+      </w:r>
+      <w:r>
+        <w:rPr>
+          <w:rFonts w:ascii="Times New Roman" w:hAnsi="Times New Roman" w:cs="Times New Roman"/>
+        </w:rPr>
+        <w:t>that request will be send to tomcat server(web server) which calls the servlets to process the incoming request and receives a response and sends that response to the client.</w:t>
+      </w:r>
+    </w:p>
+    <w:p>
+      <w:pPr>
+        <w:rPr>
+          <w:rFonts w:ascii="Times New Roman" w:hAnsi="Times New Roman" w:cs="Times New Roman"/>
+          <w:i/>
+          <w:iCs/>
+        </w:rPr>
+      </w:pPr>
+      <w:r>
+        <w:rPr>
+          <w:rFonts w:ascii="Times New Roman" w:hAnsi="Times New Roman" w:cs="Times New Roman"/>
+          <w:i/>
+          <w:iCs/>
+        </w:rPr>
+        <w:t>Request processing at server-side:</w:t>
+      </w:r>
+    </w:p>
+    <w:p>
+      <w:pPr>
+        <w:rPr>
+          <w:rFonts w:ascii="Times New Roman" w:hAnsi="Times New Roman" w:cs="Times New Roman"/>
+        </w:rPr>
+      </w:pPr>
+      <w:r>
+        <w:rPr>
+          <w:rFonts w:ascii="Times New Roman" w:hAnsi="Times New Roman" w:cs="Times New Roman"/>
+        </w:rPr>
+        <w:t xml:space="preserve">As mentioned above, tomcat will call servlet, then servlet will verify request parameters if any and sends call to data mapper which in turn will call table data gateway and domain object. Once, data mapper receives any result, with the help of domain object it maps the data in relevant form( here we are using </w:t>
+      </w:r>
+      <w:r>
+        <w:rPr>
+          <w:rFonts w:ascii="Times New Roman" w:hAnsi="Times New Roman" w:cs="Times New Roman"/>
+        </w:rPr>
+        <w:t>JSON</w:t>
+      </w:r>
+      <w:r>
+        <w:rPr>
+          <w:rFonts w:ascii="Times New Roman" w:hAnsi="Times New Roman" w:cs="Times New Roman"/>
+        </w:rPr>
+        <w:t xml:space="preserve">). Data mapper will then send that to servlet and servlets sends that back to tomcat server. </w:t>
+      </w:r>
+    </w:p>
+    <w:p>
+      <w:pPr>
+        <w:rPr>
+          <w:rFonts w:ascii="Times New Roman" w:hAnsi="Times New Roman" w:cs="Times New Roman"/>
+        </w:rPr>
+      </w:pPr>
+      <w:r>
+        <w:rPr>
+          <w:rFonts w:ascii="Times New Roman" w:hAnsi="Times New Roman" w:cs="Times New Roman"/>
+        </w:rPr>
+        <w:lastRenderedPageBreak/>
+        <w:t>At the end, the user will be able to see the liked photos.</w:t>
+      </w:r>
+    </w:p>
+    <w:p>
+      <w:pPr>
+        <w:rPr>
+          <w:rFonts w:ascii="Times New Roman" w:hAnsi="Times New Roman" w:cs="Times New Roman"/>
+        </w:rPr>
+      </w:pPr>
+    </w:p>
+    <w:p>
+      <w:pPr>
+        <w:rPr>
+          <w:rFonts w:ascii="Times New Roman" w:hAnsi="Times New Roman" w:cs="Times New Roman"/>
+        </w:rPr>
+      </w:pPr>
+      <w:r>
+        <w:rPr>
           <w:noProof/>
         </w:rPr>
-        <w:lastRenderedPageBreak/>
         <w:drawing>
-          <wp:inline distT="0" distB="0" distL="0" distR="0" wp14:anchorId="644888FD" wp14:editId="1E89389E">
-            <wp:extent cx="5731510" cy="5372735"/>
-            <wp:effectExtent l="0" t="0" r="2540" b="0"/>
-            <wp:docPr id="2" name="Picture 2"/>
+          <wp:inline distT="0" distB="0" distL="0" distR="0" wp14:anchorId="7518BEA6" wp14:editId="39E3655E">
+            <wp:extent cx="5731510" cy="3402965"/>
+            <wp:effectExtent l="0" t="0" r="2540" b="6985"/>
+            <wp:docPr id="4" name="Picture 4"/>
             <wp:cNvGraphicFramePr>
               <a:graphicFrameLocks xmlns:a="http://schemas.openxmlformats.org/drawingml/2006/main" noChangeAspect="1"/>
             </wp:cNvGraphicFramePr>
@@ -1712,36 +1710,23 @@
               <a:graphicData uri="http://schemas.openxmlformats.org/drawingml/2006/picture">
                 <pic:pic xmlns:pic="http://schemas.openxmlformats.org/drawingml/2006/picture">
                   <pic:nvPicPr>
-                    <pic:cNvPr id="0" name="Picture 3"/>
-                    <pic:cNvPicPr>
-                      <a:picLocks noChangeAspect="1" noChangeArrowheads="1"/>
-                    </pic:cNvPicPr>
+                    <pic:cNvPr id="1" name=""/>
+                    <pic:cNvPicPr/>
                   </pic:nvPicPr>
                   <pic:blipFill>
-                    <a:blip r:embed="rId7">
-                      <a:extLst>
-                        <a:ext uri="{28A0092B-C50C-407E-A947-70E740481C1C}">
-                          <a14:useLocalDpi xmlns:a14="http://schemas.microsoft.com/office/drawing/2010/main" val="0"/>
-                        </a:ext>
-                      </a:extLst>
-                    </a:blip>
-                    <a:srcRect/>
+                    <a:blip r:embed="rId9"/>
                     <a:stretch>
                       <a:fillRect/>
                     </a:stretch>
                   </pic:blipFill>
-                  <pic:spPr bwMode="auto">
+                  <pic:spPr>
                     <a:xfrm>
                       <a:off x="0" y="0"/>
-                      <a:ext cx="5731510" cy="5372735"/>
+                      <a:ext cx="5731510" cy="3402965"/>
                     </a:xfrm>
                     <a:prstGeom prst="rect">
                       <a:avLst/>
                     </a:prstGeom>
-                    <a:noFill/>
-                    <a:ln>
-                      <a:noFill/>
-                    </a:ln>
                   </pic:spPr>
                 </pic:pic>
               </a:graphicData>
@@ -1761,10 +1746,143 @@
       <w:pPr>
         <w:rPr>
           <w:rFonts w:ascii="Times New Roman" w:hAnsi="Times New Roman" w:cs="Times New Roman"/>
-        </w:rPr>
-      </w:pPr>
+          <w:b/>
+          <w:bCs/>
+        </w:rPr>
+      </w:pPr>
+      <w:r>
+        <w:rPr>
+          <w:rFonts w:ascii="Times New Roman" w:hAnsi="Times New Roman" w:cs="Times New Roman"/>
+          <w:b/>
+          <w:bCs/>
+        </w:rPr>
+        <w:t>2.2 Database Modelling Diagram:</w:t>
+      </w:r>
+    </w:p>
+    <w:p>
+      <w:pPr>
+        <w:rPr>
+          <w:rFonts w:ascii="Times New Roman" w:hAnsi="Times New Roman" w:cs="Times New Roman"/>
+          <w:b/>
+          <w:bCs/>
+        </w:rPr>
+      </w:pPr>
+      <w:r>
+        <w:rPr>
+          <w:noProof/>
+        </w:rPr>
+        <w:drawing>
+          <wp:inline distT="0" distB="0" distL="0" distR="0" wp14:anchorId="672A51E5" wp14:editId="625E4466">
+            <wp:extent cx="5731510" cy="4106545"/>
+            <wp:effectExtent l="0" t="0" r="2540" b="8255"/>
+            <wp:docPr id="5" name="Picture 5"/>
+            <wp:cNvGraphicFramePr>
+              <a:graphicFrameLocks xmlns:a="http://schemas.openxmlformats.org/drawingml/2006/main" noChangeAspect="1"/>
+            </wp:cNvGraphicFramePr>
+            <a:graphic xmlns:a="http://schemas.openxmlformats.org/drawingml/2006/main">
+              <a:graphicData uri="http://schemas.openxmlformats.org/drawingml/2006/picture">
+                <pic:pic xmlns:pic="http://schemas.openxmlformats.org/drawingml/2006/picture">
+                  <pic:nvPicPr>
+                    <pic:cNvPr id="1" name=""/>
+                    <pic:cNvPicPr/>
+                  </pic:nvPicPr>
+                  <pic:blipFill>
+                    <a:blip r:embed="rId10"/>
+                    <a:stretch>
+                      <a:fillRect/>
+                    </a:stretch>
+                  </pic:blipFill>
+                  <pic:spPr>
+                    <a:xfrm>
+                      <a:off x="0" y="0"/>
+                      <a:ext cx="5731510" cy="4106545"/>
+                    </a:xfrm>
+                    <a:prstGeom prst="rect">
+                      <a:avLst/>
+                    </a:prstGeom>
+                  </pic:spPr>
+                </pic:pic>
+              </a:graphicData>
+            </a:graphic>
+          </wp:inline>
+        </w:drawing>
+      </w:r>
+    </w:p>
+    <w:p>
+      <w:pPr>
+        <w:rPr>
+          <w:rFonts w:ascii="Times New Roman" w:hAnsi="Times New Roman" w:cs="Times New Roman"/>
+          <w:b/>
+          <w:bCs/>
+        </w:rPr>
+      </w:pPr>
+    </w:p>
+    <w:p>
+      <w:pPr>
+        <w:rPr>
+          <w:rFonts w:ascii="Times New Roman" w:hAnsi="Times New Roman" w:cs="Times New Roman"/>
+          <w:b/>
+          <w:bCs/>
+        </w:rPr>
+      </w:pPr>
+      <w:r>
+        <w:rPr>
+          <w:rFonts w:ascii="Times New Roman" w:hAnsi="Times New Roman" w:cs="Times New Roman"/>
+          <w:b/>
+          <w:bCs/>
+        </w:rPr>
+        <w:t>2.3 Class Diagram:</w:t>
+      </w:r>
+    </w:p>
+    <w:p>
+      <w:pPr>
+        <w:rPr>
+          <w:rFonts w:ascii="Times New Roman" w:hAnsi="Times New Roman" w:cs="Times New Roman"/>
+        </w:rPr>
+      </w:pPr>
+      <w:r>
+        <w:rPr>
+          <w:noProof/>
+        </w:rPr>
+        <w:drawing>
+          <wp:inline distT="0" distB="0" distL="0" distR="0" wp14:anchorId="523F9E62" wp14:editId="61570475">
+            <wp:extent cx="5731510" cy="2477135"/>
+            <wp:effectExtent l="0" t="0" r="2540" b="0"/>
+            <wp:docPr id="6" name="Picture 6"/>
+            <wp:cNvGraphicFramePr>
+              <a:graphicFrameLocks xmlns:a="http://schemas.openxmlformats.org/drawingml/2006/main" noChangeAspect="1"/>
+            </wp:cNvGraphicFramePr>
+            <a:graphic xmlns:a="http://schemas.openxmlformats.org/drawingml/2006/main">
+              <a:graphicData uri="http://schemas.openxmlformats.org/drawingml/2006/picture">
+                <pic:pic xmlns:pic="http://schemas.openxmlformats.org/drawingml/2006/picture">
+                  <pic:nvPicPr>
+                    <pic:cNvPr id="1" name=""/>
+                    <pic:cNvPicPr/>
+                  </pic:nvPicPr>
+                  <pic:blipFill>
+                    <a:blip r:embed="rId11"/>
+                    <a:stretch>
+                      <a:fillRect/>
+                    </a:stretch>
+                  </pic:blipFill>
+                  <pic:spPr>
+                    <a:xfrm>
+                      <a:off x="0" y="0"/>
+                      <a:ext cx="5731510" cy="2477135"/>
+                    </a:xfrm>
+                    <a:prstGeom prst="rect">
+                      <a:avLst/>
+                    </a:prstGeom>
+                  </pic:spPr>
+                </pic:pic>
+              </a:graphicData>
+            </a:graphic>
+          </wp:inline>
+        </w:drawing>
+      </w:r>
     </w:p>
     <w:sectPr>
+      <w:footerReference w:type="default" r:id="rId12"/>
       <w:pgSz w:w="11906" w:h="16838"/>
       <w:pgMar w:top="1440" w:right="1440" w:bottom="1440" w:left="1440" w:header="708" w:footer="708" w:gutter="0"/>
       <w:cols w:space="708"/>
@@ -1772,6 +1890,114 @@
     </w:sectPr>
   </w:body>
 </w:document>
+</file>
+
+<file path=word/endnotes.xml><?xml version="1.0" encoding="utf-8"?>
+<w:endnotes xmlns:wpc="http://schemas.microsoft.com/office/word/2010/wordprocessingCanvas" xmlns:cx="http://schemas.microsoft.com/office/drawing/2014/chartex" xmlns:cx1="http://schemas.microsoft.com/office/drawing/2015/9/8/chartex" xmlns:cx2="http://schemas.microsoft.com/office/drawing/2015/10/21/chartex" xmlns:cx3="http://schemas.microsoft.com/office/drawing/2016/5/9/chartex" xmlns:cx4="http://schemas.microsoft.com/office/drawing/2016/5/10/chartex" xmlns:cx5="http://schemas.microsoft.com/office/drawing/2016/5/11/chartex" xmlns:cx6="http://schemas.microsoft.com/office/drawing/2016/5/12/chartex" xmlns:cx7="http://schemas.microsoft.com/office/drawing/2016/5/13/chartex" xmlns:cx8="http://schemas.microsoft.com/office/drawing/2016/5/14/chartex" xmlns:mc="http://schemas.openxmlformats.org/markup-compatibility/2006" xmlns:aink="http://schemas.microsoft.com/office/drawing/2016/ink" xmlns:am3d="http://schemas.microsoft.com/office/drawing/2017/model3d" xmlns:o="urn:schemas-microsoft-com:office:office" xmlns:oel="http://schemas.microsoft.com/office/2019/extlst" xmlns:r="http://schemas.openxmlformats.org/officeDocument/2006/relationships" xmlns:m="http://schemas.openxmlformats.org/officeDocument/2006/math" xmlns:v="urn:schemas-microsoft-com:vml" xmlns:wp14="http://schemas.microsoft.com/office/word/2010/wordprocessingDrawing" xmlns:wp="http://schemas.openxmlformats.org/drawingml/2006/wordprocessingDrawing" xmlns:w10="urn:schemas-microsoft-com:office:word" xmlns:w="http://schemas.openxmlformats.org/wordprocessingml/2006/main" xmlns:w14="http://schemas.microsoft.com/office/word/2010/wordml" xmlns:w15="http://schemas.microsoft.com/office/word/2012/wordml" xmlns:w16cex="http://schemas.microsoft.com/office/word/2018/wordml/cex" xmlns:w16cid="http://schemas.microsoft.com/office/word/2016/wordml/cid" xmlns:w16="http://schemas.microsoft.com/office/word/2018/wordml" xmlns:w16sdtdh="http://schemas.microsoft.com/office/word/2020/wordml/sdtdatahash" xmlns:w16se="http://schemas.microsoft.com/office/word/2015/wordml/symex" xmlns:wpg="http://schemas.microsoft.com/office/word/2010/wordprocessingGroup" xmlns:wpi="http://schemas.microsoft.com/office/word/2010/wordprocessingInk" xmlns:wne="http://schemas.microsoft.com/office/word/2006/wordml" xmlns:wps="http://schemas.microsoft.com/office/word/2010/wordprocessingShape" mc:Ignorable="w14 w15 w16se w16cid w16 w16cex w16sdtdh wp14">
+  <w:endnote w:type="separator" w:id="-1">
+    <w:p>
+      <w:pPr>
+        <w:spacing w:after="0" w:line="240" w:lineRule="auto"/>
+      </w:pPr>
+      <w:r>
+        <w:separator/>
+      </w:r>
+    </w:p>
+  </w:endnote>
+  <w:endnote w:type="continuationSeparator" w:id="0">
+    <w:p>
+      <w:pPr>
+        <w:spacing w:after="0" w:line="240" w:lineRule="auto"/>
+      </w:pPr>
+      <w:r>
+        <w:continuationSeparator/>
+      </w:r>
+    </w:p>
+  </w:endnote>
+</w:endnotes>
+</file>
+
+<file path=word/footer1.xml><?xml version="1.0" encoding="utf-8"?>
+<w:ftr xmlns:wpc="http://schemas.microsoft.com/office/word/2010/wordprocessingCanvas" xmlns:cx="http://schemas.microsoft.com/office/drawing/2014/chartex" xmlns:cx1="http://schemas.microsoft.com/office/drawing/2015/9/8/chartex" xmlns:cx2="http://schemas.microsoft.com/office/drawing/2015/10/21/chartex" xmlns:cx3="http://schemas.microsoft.com/office/drawing/2016/5/9/chartex" xmlns:cx4="http://schemas.microsoft.com/office/drawing/2016/5/10/chartex" xmlns:cx5="http://schemas.microsoft.com/office/drawing/2016/5/11/chartex" xmlns:cx6="http://schemas.microsoft.com/office/drawing/2016/5/12/chartex" xmlns:cx7="http://schemas.microsoft.com/office/drawing/2016/5/13/chartex" xmlns:cx8="http://schemas.microsoft.com/office/drawing/2016/5/14/chartex" xmlns:mc="http://schemas.openxmlformats.org/markup-compatibility/2006" xmlns:aink="http://schemas.microsoft.com/office/drawing/2016/ink" xmlns:am3d="http://schemas.microsoft.com/office/drawing/2017/model3d" xmlns:o="urn:schemas-microsoft-com:office:office" xmlns:oel="http://schemas.microsoft.com/office/2019/extlst" xmlns:r="http://schemas.openxmlformats.org/officeDocument/2006/relationships" xmlns:m="http://schemas.openxmlformats.org/officeDocument/2006/math" xmlns:v="urn:schemas-microsoft-com:vml" xmlns:wp14="http://schemas.microsoft.com/office/word/2010/wordprocessingDrawing" xmlns:wp="http://schemas.openxmlformats.org/drawingml/2006/wordprocessingDrawing" xmlns:w10="urn:schemas-microsoft-com:office:word" xmlns:w="http://schemas.openxmlformats.org/wordprocessingml/2006/main" xmlns:w14="http://schemas.microsoft.com/office/word/2010/wordml" xmlns:w15="http://schemas.microsoft.com/office/word/2012/wordml" xmlns:w16cex="http://schemas.microsoft.com/office/word/2018/wordml/cex" xmlns:w16cid="http://schemas.microsoft.com/office/word/2016/wordml/cid" xmlns:w16="http://schemas.microsoft.com/office/word/2018/wordml" xmlns:w16sdtdh="http://schemas.microsoft.com/office/word/2020/wordml/sdtdatahash" xmlns:w16se="http://schemas.microsoft.com/office/word/2015/wordml/symex" xmlns:wpg="http://schemas.microsoft.com/office/word/2010/wordprocessingGroup" xmlns:wpi="http://schemas.microsoft.com/office/word/2010/wordprocessingInk" xmlns:wne="http://schemas.microsoft.com/office/word/2006/wordml" xmlns:wps="http://schemas.microsoft.com/office/word/2010/wordprocessingShape" mc:Ignorable="w14 w15 w16se w16cid w16 w16cex w16sdtdh wp14">
+  <w:p>
+    <w:pPr>
+      <w:pStyle w:val="Footer"/>
+      <w:jc w:val="center"/>
+      <w:rPr>
+        <w:caps/>
+        <w:noProof/>
+        <w:color w:val="4472C4" w:themeColor="accent1"/>
+      </w:rPr>
+    </w:pPr>
+    <w:r>
+      <w:rPr>
+        <w:caps/>
+        <w:color w:val="4472C4" w:themeColor="accent1"/>
+      </w:rPr>
+      <w:fldChar w:fldCharType="begin"/>
+    </w:r>
+    <w:r>
+      <w:rPr>
+        <w:caps/>
+        <w:color w:val="4472C4" w:themeColor="accent1"/>
+      </w:rPr>
+      <w:instrText xml:space="preserve"> PAGE   \* MERGEFORMAT </w:instrText>
+    </w:r>
+    <w:r>
+      <w:rPr>
+        <w:caps/>
+        <w:color w:val="4472C4" w:themeColor="accent1"/>
+      </w:rPr>
+      <w:fldChar w:fldCharType="separate"/>
+    </w:r>
+    <w:r>
+      <w:rPr>
+        <w:caps/>
+        <w:noProof/>
+        <w:color w:val="4472C4" w:themeColor="accent1"/>
+      </w:rPr>
+      <w:t>2</w:t>
+    </w:r>
+    <w:r>
+      <w:rPr>
+        <w:caps/>
+        <w:noProof/>
+        <w:color w:val="4472C4" w:themeColor="accent1"/>
+      </w:rPr>
+      <w:fldChar w:fldCharType="end"/>
+    </w:r>
+  </w:p>
+  <w:p>
+    <w:pPr>
+      <w:pStyle w:val="Footer"/>
+    </w:pPr>
+  </w:p>
+</w:ftr>
+</file>
+
+<file path=word/footnotes.xml><?xml version="1.0" encoding="utf-8"?>
+<w:footnotes xmlns:wpc="http://schemas.microsoft.com/office/word/2010/wordprocessingCanvas" xmlns:cx="http://schemas.microsoft.com/office/drawing/2014/chartex" xmlns:cx1="http://schemas.microsoft.com/office/drawing/2015/9/8/chartex" xmlns:cx2="http://schemas.microsoft.com/office/drawing/2015/10/21/chartex" xmlns:cx3="http://schemas.microsoft.com/office/drawing/2016/5/9/chartex" xmlns:cx4="http://schemas.microsoft.com/office/drawing/2016/5/10/chartex" xmlns:cx5="http://schemas.microsoft.com/office/drawing/2016/5/11/chartex" xmlns:cx6="http://schemas.microsoft.com/office/drawing/2016/5/12/chartex" xmlns:cx7="http://schemas.microsoft.com/office/drawing/2016/5/13/chartex" xmlns:cx8="http://schemas.microsoft.com/office/drawing/2016/5/14/chartex" xmlns:mc="http://schemas.openxmlformats.org/markup-compatibility/2006" xmlns:aink="http://schemas.microsoft.com/office/drawing/2016/ink" xmlns:am3d="http://schemas.microsoft.com/office/drawing/2017/model3d" xmlns:o="urn:schemas-microsoft-com:office:office" xmlns:oel="http://schemas.microsoft.com/office/2019/extlst" xmlns:r="http://schemas.openxmlformats.org/officeDocument/2006/relationships" xmlns:m="http://schemas.openxmlformats.org/officeDocument/2006/math" xmlns:v="urn:schemas-microsoft-com:vml" xmlns:wp14="http://schemas.microsoft.com/office/word/2010/wordprocessingDrawing" xmlns:wp="http://schemas.openxmlformats.org/drawingml/2006/wordprocessingDrawing" xmlns:w10="urn:schemas-microsoft-com:office:word" xmlns:w="http://schemas.openxmlformats.org/wordprocessingml/2006/main" xmlns:w14="http://schemas.microsoft.com/office/word/2010/wordml" xmlns:w15="http://schemas.microsoft.com/office/word/2012/wordml" xmlns:w16cex="http://schemas.microsoft.com/office/word/2018/wordml/cex" xmlns:w16cid="http://schemas.microsoft.com/office/word/2016/wordml/cid" xmlns:w16="http://schemas.microsoft.com/office/word/2018/wordml" xmlns:w16sdtdh="http://schemas.microsoft.com/office/word/2020/wordml/sdtdatahash" xmlns:w16se="http://schemas.microsoft.com/office/word/2015/wordml/symex" xmlns:wpg="http://schemas.microsoft.com/office/word/2010/wordprocessingGroup" xmlns:wpi="http://schemas.microsoft.com/office/word/2010/wordprocessingInk" xmlns:wne="http://schemas.microsoft.com/office/word/2006/wordml" xmlns:wps="http://schemas.microsoft.com/office/word/2010/wordprocessingShape" mc:Ignorable="w14 w15 w16se w16cid w16 w16cex w16sdtdh wp14">
+  <w:footnote w:type="separator" w:id="-1">
+    <w:p>
+      <w:pPr>
+        <w:spacing w:after="0" w:line="240" w:lineRule="auto"/>
+      </w:pPr>
+      <w:r>
+        <w:separator/>
+      </w:r>
+    </w:p>
+  </w:footnote>
+  <w:footnote w:type="continuationSeparator" w:id="0">
+    <w:p>
+      <w:pPr>
+        <w:spacing w:after="0" w:line="240" w:lineRule="auto"/>
+      </w:pPr>
+      <w:r>
+        <w:continuationSeparator/>
+      </w:r>
+    </w:p>
+  </w:footnote>
+</w:footnotes>
 </file>
 
 <file path=word/numbering.xml><?xml version="1.0" encoding="utf-8"?>
@@ -1880,712 +2106,6 @@
         <w:sz w:val="22"/>
         <w:szCs w:val="22"/>
         <w:lang w:val="en-IN" w:eastAsia="en-US" w:bidi="ar-SA"/>
-      </w:rPr>
-    </w:rPrDefault>
-    <w:pPrDefault>
-      <w:pPr>
-        <w:spacing w:after="160" w:line="259" w:lineRule="auto"/>
-      </w:pPr>
-    </w:pPrDefault>
-  </w:docDefaults>
-  <w:latentStyles w:defLockedState="0" w:defUIPriority="99" w:defSemiHidden="0" w:defUnhideWhenUsed="0" w:defQFormat="0" w:count="376">
-    <w:lsdException w:name="Normal" w:uiPriority="0" w:qFormat="1"/>
-    <w:lsdException w:name="heading 1" w:uiPriority="9" w:qFormat="1"/>
-    <w:lsdException w:name="heading 2" w:semiHidden="1" w:uiPriority="9" w:unhideWhenUsed="1" w:qFormat="1"/>
-    <w:lsdException w:name="heading 3" w:semiHidden="1" w:uiPriority="9" w:unhideWhenUsed="1" w:qFormat="1"/>
-    <w:lsdException w:name="heading 4" w:semiHidden="1" w:uiPriority="9" w:unhideWhenUsed="1" w:qFormat="1"/>
-    <w:lsdException w:name="heading 5" w:semiHidden="1" w:uiPriority="9" w:unhideWhenUsed="1" w:qFormat="1"/>
-    <w:lsdException w:name="heading 6" w:semiHidden="1" w:uiPriority="9" w:unhideWhenUsed="1" w:qFormat="1"/>
-    <w:lsdException w:name="heading 7" w:semiHidden="1" w:uiPriority="9" w:unhideWhenUsed="1" w:qFormat="1"/>
-    <w:lsdException w:name="heading 8" w:semiHidden="1" w:uiPriority="9" w:unhideWhenUsed="1" w:qFormat="1"/>
-    <w:lsdException w:name="heading 9" w:semiHidden="1" w:uiPriority="9" w:unhideWhenUsed="1" w:qFormat="1"/>
-    <w:lsdException w:name="index 1" w:semiHidden="1" w:unhideWhenUsed="1"/>
-    <w:lsdException w:name="index 2" w:semiHidden="1" w:unhideWhenUsed="1"/>
-    <w:lsdException w:name="index 3" w:semiHidden="1" w:unhideWhenUsed="1"/>
-    <w:lsdException w:name="index 4" w:semiHidden="1" w:unhideWhenUsed="1"/>
-    <w:lsdException w:name="index 5" w:semiHidden="1" w:unhideWhenUsed="1"/>
-    <w:lsdException w:name="index 6" w:semiHidden="1" w:unhideWhenUsed="1"/>
-    <w:lsdException w:name="index 7" w:semiHidden="1" w:unhideWhenUsed="1"/>
-    <w:lsdException w:name="index 8" w:semiHidden="1" w:unhideWhenUsed="1"/>
-    <w:lsdException w:name="index 9" w:semiHidden="1" w:unhideWhenUsed="1"/>
-    <w:lsdException w:name="toc 1" w:semiHidden="1" w:uiPriority="39" w:unhideWhenUsed="1"/>
-    <w:lsdException w:name="toc 2" w:semiHidden="1" w:uiPriority="39" w:unhideWhenUsed="1"/>
-    <w:lsdException w:name="toc 3" w:semiHidden="1" w:uiPriority="39" w:unhideWhenUsed="1"/>
-    <w:lsdException w:name="toc 4" w:semiHidden="1" w:uiPriority="39" w:unhideWhenUsed="1"/>
-    <w:lsdException w:name="toc 5" w:semiHidden="1" w:uiPriority="39" w:unhideWhenUsed="1"/>
-    <w:lsdException w:name="toc 6" w:semiHidden="1" w:uiPriority="39" w:unhideWhenUsed="1"/>
-    <w:lsdException w:name="toc 7" w:semiHidden="1" w:uiPriority="39" w:unhideWhenUsed="1"/>
-    <w:lsdException w:name="toc 8" w:semiHidden="1" w:uiPriority="39" w:unhideWhenUsed="1"/>
-    <w:lsdException w:name="toc 9" w:semiHidden="1" w:uiPriority="39" w:unhideWhenUsed="1"/>
-    <w:lsdException w:name="Normal Indent" w:semiHidden="1" w:unhideWhenUsed="1"/>
-    <w:lsdException w:name="footnote text" w:semiHidden="1" w:unhideWhenUsed="1"/>
-    <w:lsdException w:name="annotation text" w:semiHidden="1" w:unhideWhenUsed="1"/>
-    <w:lsdException w:name="header" w:semiHidden="1" w:unhideWhenUsed="1"/>
-    <w:lsdException w:name="footer" w:semiHidden="1" w:unhideWhenUsed="1"/>
-    <w:lsdException w:name="index heading" w:semiHidden="1" w:unhideWhenUsed="1"/>
-    <w:lsdException w:name="caption" w:semiHidden="1" w:uiPriority="35" w:unhideWhenUsed="1" w:qFormat="1"/>
-    <w:lsdException w:name="table of figures" w:semiHidden="1" w:unhideWhenUsed="1"/>
-    <w:lsdException w:name="envelope address" w:semiHidden="1" w:unhideWhenUsed="1"/>
-    <w:lsdException w:name="envelope return" w:semiHidden="1" w:unhideWhenUsed="1"/>
-    <w:lsdException w:name="footnote reference" w:semiHidden="1" w:unhideWhenUsed="1"/>
-    <w:lsdException w:name="annotation reference" w:semiHidden="1" w:unhideWhenUsed="1"/>
-    <w:lsdException w:name="line number" w:semiHidden="1" w:unhideWhenUsed="1"/>
-    <w:lsdException w:name="page number" w:semiHidden="1" w:unhideWhenUsed="1"/>
-    <w:lsdException w:name="endnote reference" w:semiHidden="1" w:unhideWhenUsed="1"/>
-    <w:lsdException w:name="endnote text" w:semiHidden="1" w:unhideWhenUsed="1"/>
-    <w:lsdException w:name="table of authorities" w:semiHidden="1" w:unhideWhenUsed="1"/>
-    <w:lsdException w:name="macro" w:semiHidden="1" w:unhideWhenUsed="1"/>
-    <w:lsdException w:name="toa heading" w:semiHidden="1" w:unhideWhenUsed="1"/>
-    <w:lsdException w:name="List" w:semiHidden="1" w:unhideWhenUsed="1"/>
-    <w:lsdException w:name="List Bullet" w:semiHidden="1" w:unhideWhenUsed="1"/>
-    <w:lsdException w:name="List Number" w:semiHidden="1" w:unhideWhenUsed="1"/>
-    <w:lsdException w:name="List 2" w:semiHidden="1" w:unhideWhenUsed="1"/>
-    <w:lsdException w:name="List 3" w:semiHidden="1" w:unhideWhenUsed="1"/>
-    <w:lsdException w:name="List 4" w:semiHidden="1" w:unhideWhenUsed="1"/>
-    <w:lsdException w:name="List 5" w:semiHidden="1" w:unhideWhenUsed="1"/>
-    <w:lsdException w:name="List Bullet 2" w:semiHidden="1" w:unhideWhenUsed="1"/>
-    <w:lsdException w:name="List Bullet 3" w:semiHidden="1" w:unhideWhenUsed="1"/>
-    <w:lsdException w:name="List Bullet 4" w:semiHidden="1" w:unhideWhenUsed="1"/>
-    <w:lsdException w:name="List Bullet 5" w:semiHidden="1" w:unhideWhenUsed="1"/>
-    <w:lsdException w:name="List Number 2" w:semiHidden="1" w:unhideWhenUsed="1"/>
-    <w:lsdException w:name="List Number 3" w:semiHidden="1" w:unhideWhenUsed="1"/>
-    <w:lsdException w:name="List Number 4" w:semiHidden="1" w:unhideWhenUsed="1"/>
-    <w:lsdException w:name="List Number 5" w:semiHidden="1" w:unhideWhenUsed="1"/>
-    <w:lsdException w:name="Title" w:uiPriority="10" w:qFormat="1"/>
-    <w:lsdException w:name="Closing" w:semiHidden="1" w:unhideWhenUsed="1"/>
-    <w:lsdException w:name="Signature" w:semiHidden="1" w:unhideWhenUsed="1"/>
-    <w:lsdException w:name="Default Paragraph Font" w:semiHidden="1" w:uiPriority="1" w:unhideWhenUsed="1"/>
-    <w:lsdException w:name="Body Text" w:semiHidden="1" w:unhideWhenUsed="1"/>
-    <w:lsdException w:name="Body Text Indent" w:semiHidden="1" w:unhideWhenUsed="1"/>
-    <w:lsdException w:name="List Continue" w:semiHidden="1" w:unhideWhenUsed="1"/>
-    <w:lsdException w:name="List Continue 2" w:semiHidden="1" w:unhideWhenUsed="1"/>
-    <w:lsdException w:name="List Continue 3" w:semiHidden="1" w:unhideWhenUsed="1"/>
-    <w:lsdException w:name="List Continue 4" w:semiHidden="1" w:unhideWhenUsed="1"/>
-    <w:lsdException w:name="List Continue 5" w:semiHidden="1" w:unhideWhenUsed="1"/>
-    <w:lsdException w:name="Message Header" w:semiHidden="1" w:unhideWhenUsed="1"/>
-    <w:lsdException w:name="Subtitle" w:uiPriority="11" w:qFormat="1"/>
-    <w:lsdException w:name="Salutation" w:semiHidden="1" w:unhideWhenUsed="1"/>
-    <w:lsdException w:name="Date" w:semiHidden="1" w:unhideWhenUsed="1"/>
-    <w:lsdException w:name="Body Text First Indent" w:semiHidden="1" w:unhideWhenUsed="1"/>
-    <w:lsdException w:name="Body Text First Indent 2" w:semiHidden="1" w:unhideWhenUsed="1"/>
-    <w:lsdException w:name="Note Heading" w:semiHidden="1" w:unhideWhenUsed="1"/>
-    <w:lsdException w:name="Body Text 2" w:semiHidden="1" w:unhideWhenUsed="1"/>
-    <w:lsdException w:name="Body Text 3" w:semiHidden="1" w:unhideWhenUsed="1"/>
-    <w:lsdException w:name="Body Text Indent 2" w:semiHidden="1" w:unhideWhenUsed="1"/>
-    <w:lsdException w:name="Body Text Indent 3" w:semiHidden="1" w:unhideWhenUsed="1"/>
-    <w:lsdException w:name="Block Text" w:semiHidden="1" w:unhideWhenUsed="1"/>
-    <w:lsdException w:name="Hyperlink" w:semiHidden="1" w:unhideWhenUsed="1"/>
-    <w:lsdException w:name="FollowedHyperlink" w:semiHidden="1" w:unhideWhenUsed="1"/>
-    <w:lsdException w:name="Strong" w:uiPriority="22" w:qFormat="1"/>
-    <w:lsdException w:name="Emphasis" w:uiPriority="20" w:qFormat="1"/>
-    <w:lsdException w:name="Document Map" w:semiHidden="1" w:unhideWhenUsed="1"/>
-    <w:lsdException w:name="Plain Text" w:semiHidden="1" w:unhideWhenUsed="1"/>
-    <w:lsdException w:name="E-mail Signature" w:semiHidden="1" w:unhideWhenUsed="1"/>
-    <w:lsdException w:name="HTML Top of Form" w:semiHidden="1" w:unhideWhenUsed="1"/>
-    <w:lsdException w:name="HTML Bottom of Form" w:semiHidden="1" w:unhideWhenUsed="1"/>
-    <w:lsdException w:name="Normal (Web)" w:semiHidden="1" w:unhideWhenUsed="1"/>
-    <w:lsdException w:name="HTML Acronym" w:semiHidden="1" w:unhideWhenUsed="1"/>
-    <w:lsdException w:name="HTML Address" w:semiHidden="1" w:unhideWhenUsed="1"/>
-    <w:lsdException w:name="HTML Cite" w:semiHidden="1" w:unhideWhenUsed="1"/>
-    <w:lsdException w:name="HTML Code" w:semiHidden="1" w:unhideWhenUsed="1"/>
-    <w:lsdException w:name="HTML Definition" w:semiHidden="1" w:unhideWhenUsed="1"/>
-    <w:lsdException w:name="HTML Keyboard" w:semiHidden="1" w:unhideWhenUsed="1"/>
-    <w:lsdException w:name="HTML Preformatted" w:semiHidden="1" w:unhideWhenUsed="1"/>
-    <w:lsdException w:name="HTML Sample" w:semiHidden="1" w:unhideWhenUsed="1"/>
-    <w:lsdException w:name="HTML Typewriter" w:semiHidden="1" w:unhideWhenUsed="1"/>
-    <w:lsdException w:name="HTML Variable" w:semiHidden="1" w:unhideWhenUsed="1"/>
-    <w:lsdException w:name="annotation subject" w:semiHidden="1" w:unhideWhenUsed="1"/>
-    <w:lsdException w:name="No List" w:semiHidden="1" w:unhideWhenUsed="1"/>
-    <w:lsdException w:name="Outline List 1" w:semiHidden="1" w:unhideWhenUsed="1"/>
-    <w:lsdException w:name="Outline List 2" w:semiHidden="1" w:unhideWhenUsed="1"/>
-    <w:lsdException w:name="Outline List 3" w:semiHidden="1" w:unhideWhenUsed="1"/>
-    <w:lsdException w:name="Table Simple 1" w:semiHidden="1" w:unhideWhenUsed="1"/>
-    <w:lsdException w:name="Table Simple 2" w:semiHidden="1" w:unhideWhenUsed="1"/>
-    <w:lsdException w:name="Table Simple 3" w:semiHidden="1" w:unhideWhenUsed="1"/>
-    <w:lsdException w:name="Table Classic 1" w:semiHidden="1" w:unhideWhenUsed="1"/>
-    <w:lsdException w:name="Table Classic 2" w:semiHidden="1" w:unhideWhenUsed="1"/>
-    <w:lsdException w:name="Table Classic 3" w:semiHidden="1" w:unhideWhenUsed="1"/>
-    <w:lsdException w:name="Table Classic 4" w:semiHidden="1" w:unhideWhenUsed="1"/>
-    <w:lsdException w:name="Table Colorful 1" w:semiHidden="1" w:unhideWhenUsed="1"/>
-    <w:lsdException w:name="Table Colorful 2" w:semiHidden="1" w:unhideWhenUsed="1"/>
-    <w:lsdException w:name="Table Colorful 3" w:semiHidden="1" w:unhideWhenUsed="1"/>
-    <w:lsdException w:name="Table Columns 1" w:semiHidden="1" w:unhideWhenUsed="1"/>
-    <w:lsdException w:name="Table Columns 2" w:semiHidden="1" w:unhideWhenUsed="1"/>
-    <w:lsdException w:name="Table Columns 3" w:semiHidden="1" w:unhideWhenUsed="1"/>
-    <w:lsdException w:name="Table Columns 4" w:semiHidden="1" w:unhideWhenUsed="1"/>
-    <w:lsdException w:name="Table Columns 5" w:semiHidden="1" w:unhideWhenUsed="1"/>
-    <w:lsdException w:name="Table Grid 1" w:semiHidden="1" w:unhideWhenUsed="1"/>
-    <w:lsdException w:name="Table Grid 2" w:semiHidden="1" w:unhideWhenUsed="1"/>
-    <w:lsdException w:name="Table Grid 3" w:semiHidden="1" w:unhideWhenUsed="1"/>
-    <w:lsdException w:name="Table Grid 4" w:semiHidden="1" w:unhideWhenUsed="1"/>
-    <w:lsdException w:name="Table Grid 5" w:semiHidden="1" w:unhideWhenUsed="1"/>
-    <w:lsdException w:name="Table Grid 6" w:semiHidden="1" w:unhideWhenUsed="1"/>
-    <w:lsdException w:name="Table Grid 7" w:semiHidden="1" w:unhideWhenUsed="1"/>
-    <w:lsdException w:name="Table Grid 8" w:semiHidden="1" w:unhideWhenUsed="1"/>
-    <w:lsdException w:name="Table List 1" w:semiHidden="1" w:unhideWhenUsed="1"/>
-    <w:lsdException w:name="Table List 2" w:semiHidden="1" w:unhideWhenUsed="1"/>
-    <w:lsdException w:name="Table List 3" w:semiHidden="1" w:unhideWhenUsed="1"/>
-    <w:lsdException w:name="Table List 4" w:semiHidden="1" w:unhideWhenUsed="1"/>
-    <w:lsdException w:name="Table List 5" w:semiHidden="1" w:unhideWhenUsed="1"/>
-    <w:lsdException w:name="Table List 6" w:semiHidden="1" w:unhideWhenUsed="1"/>
-    <w:lsdException w:name="Table List 7" w:semiHidden="1" w:unhideWhenUsed="1"/>
-    <w:lsdException w:name="Table List 8" w:semiHidden="1" w:unhideWhenUsed="1"/>
-    <w:lsdException w:name="Table 3D effects 1" w:semiHidden="1" w:unhideWhenUsed="1"/>
-    <w:lsdException w:name="Table 3D effects 2" w:semiHidden="1" w:unhideWhenUsed="1"/>
-    <w:lsdException w:name="Table 3D effects 3" w:semiHidden="1" w:unhideWhenUsed="1"/>
-    <w:lsdException w:name="Table Contemporary" w:semiHidden="1" w:unhideWhenUsed="1"/>
-    <w:lsdException w:name="Table Elegant" w:semiHidden="1" w:unhideWhenUsed="1"/>
-    <w:lsdException w:name="Table Professional" w:semiHidden="1" w:unhideWhenUsed="1"/>
-    <w:lsdException w:name="Table Subtle 1" w:semiHidden="1" w:unhideWhenUsed="1"/>
-    <w:lsdException w:name="Table Subtle 2" w:semiHidden="1" w:unhideWhenUsed="1"/>
-    <w:lsdException w:name="Table Web 1" w:semiHidden="1" w:unhideWhenUsed="1"/>
-    <w:lsdException w:name="Table Web 2" w:semiHidden="1" w:unhideWhenUsed="1"/>
-    <w:lsdException w:name="Balloon Text" w:semiHidden="1" w:unhideWhenUsed="1"/>
-    <w:lsdException w:name="Table Grid" w:uiPriority="39"/>
-    <w:lsdException w:name="Placeholder Text" w:semiHidden="1"/>
-    <w:lsdException w:name="No Spacing" w:uiPriority="1" w:qFormat="1"/>
-    <w:lsdException w:name="Light Shading" w:uiPriority="60"/>
-    <w:lsdException w:name="Light List" w:uiPriority="61"/>
-    <w:lsdException w:name="Light Grid" w:uiPriority="62"/>
-    <w:lsdException w:name="Medium Shading 1" w:uiPriority="63"/>
-    <w:lsdException w:name="Medium Shading 2" w:uiPriority="64"/>
-    <w:lsdException w:name="Medium List 1" w:uiPriority="65"/>
-    <w:lsdException w:name="Medium List 2" w:uiPriority="66"/>
-    <w:lsdException w:name="Medium Grid 1" w:uiPriority="67"/>
-    <w:lsdException w:name="Medium Grid 2" w:uiPriority="68"/>
-    <w:lsdException w:name="Medium Grid 3" w:uiPriority="69"/>
-    <w:lsdException w:name="Dark List" w:uiPriority="70"/>
-    <w:lsdException w:name="Colorful Shading" w:uiPriority="71"/>
-    <w:lsdException w:name="Colorful List" w:uiPriority="72"/>
-    <w:lsdException w:name="Colorful Grid" w:uiPriority="73"/>
-    <w:lsdException w:name="Light Shading Accent 1" w:uiPriority="60"/>
-    <w:lsdException w:name="Light List Accent 1" w:uiPriority="61"/>
-    <w:lsdException w:name="Light Grid Accent 1" w:uiPriority="62"/>
-    <w:lsdException w:name="Medium Shading 1 Accent 1" w:uiPriority="63"/>
-    <w:lsdException w:name="Medium Shading 2 Accent 1" w:uiPriority="64"/>
-    <w:lsdException w:name="Medium List 1 Accent 1" w:uiPriority="65"/>
-    <w:lsdException w:name="Revision" w:semiHidden="1"/>
-    <w:lsdException w:name="List Paragraph" w:uiPriority="34" w:qFormat="1"/>
-    <w:lsdException w:name="Quote" w:uiPriority="29" w:qFormat="1"/>
-    <w:lsdException w:name="Intense Quote" w:uiPriority="30" w:qFormat="1"/>
-    <w:lsdException w:name="Medium List 2 Accent 1" w:uiPriority="66"/>
-    <w:lsdException w:name="Medium Grid 1 Accent 1" w:uiPriority="67"/>
-    <w:lsdException w:name="Medium Grid 2 Accent 1" w:uiPriority="68"/>
-    <w:lsdException w:name="Medium Grid 3 Accent 1" w:uiPriority="69"/>
-    <w:lsdException w:name="Dark List Accent 1" w:uiPriority="70"/>
-    <w:lsdException w:name="Colorful Shading Accent 1" w:uiPriority="71"/>
-    <w:lsdException w:name="Colorful List Accent 1" w:uiPriority="72"/>
-    <w:lsdException w:name="Colorful Grid Accent 1" w:uiPriority="73"/>
-    <w:lsdException w:name="Light Shading Accent 2" w:uiPriority="60"/>
-    <w:lsdException w:name="Light List Accent 2" w:uiPriority="61"/>
-    <w:lsdException w:name="Light Grid Accent 2" w:uiPriority="62"/>
-    <w:lsdException w:name="Medium Shading 1 Accent 2" w:uiPriority="63"/>
-    <w:lsdException w:name="Medium Shading 2 Accent 2" w:uiPriority="64"/>
-    <w:lsdException w:name="Medium List 1 Accent 2" w:uiPriority="65"/>
-    <w:lsdException w:name="Medium List 2 Accent 2" w:uiPriority="66"/>
-    <w:lsdException w:name="Medium Grid 1 Accent 2" w:uiPriority="67"/>
-    <w:lsdException w:name="Medium Grid 2 Accent 2" w:uiPriority="68"/>
-    <w:lsdException w:name="Medium Grid 3 Accent 2" w:uiPriority="69"/>
-    <w:lsdException w:name="Dark List Accent 2" w:uiPriority="70"/>
-    <w:lsdException w:name="Colorful Shading Accent 2" w:uiPriority="71"/>
-    <w:lsdException w:name="Colorful List Accent 2" w:uiPriority="72"/>
-    <w:lsdException w:name="Colorful Grid Accent 2" w:uiPriority="73"/>
-    <w:lsdException w:name="Light Shading Accent 3" w:uiPriority="60"/>
-    <w:lsdException w:name="Light List Accent 3" w:uiPriority="61"/>
-    <w:lsdException w:name="Light Grid Accent 3" w:uiPriority="62"/>
-    <w:lsdException w:name="Medium Shading 1 Accent 3" w:uiPriority="63"/>
-    <w:lsdException w:name="Medium Shading 2 Accent 3" w:uiPriority="64"/>
-    <w:lsdException w:name="Medium List 1 Accent 3" w:uiPriority="65"/>
-    <w:lsdException w:name="Medium List 2 Accent 3" w:uiPriority="66"/>
-    <w:lsdException w:name="Medium Grid 1 Accent 3" w:uiPriority="67"/>
-    <w:lsdException w:name="Medium Grid 2 Accent 3" w:uiPriority="68"/>
-    <w:lsdException w:name="Medium Grid 3 Accent 3" w:uiPriority="69"/>
-    <w:lsdException w:name="Dark List Accent 3" w:uiPriority="70"/>
-    <w:lsdException w:name="Colorful Shading Accent 3" w:uiPriority="71"/>
-    <w:lsdException w:name="Colorful List Accent 3" w:uiPriority="72"/>
-    <w:lsdException w:name="Colorful Grid Accent 3" w:uiPriority="73"/>
-    <w:lsdException w:name="Light Shading Accent 4" w:uiPriority="60"/>
-    <w:lsdException w:name="Light List Accent 4" w:uiPriority="61"/>
-    <w:lsdException w:name="Light Grid Accent 4" w:uiPriority="62"/>
-    <w:lsdException w:name="Medium Shading 1 Accent 4" w:uiPriority="63"/>
-    <w:lsdException w:name="Medium Shading 2 Accent 4" w:uiPriority="64"/>
-    <w:lsdException w:name="Medium List 1 Accent 4" w:uiPriority="65"/>
-    <w:lsdException w:name="Medium List 2 Accent 4" w:uiPriority="66"/>
-    <w:lsdException w:name="Medium Grid 1 Accent 4" w:uiPriority="67"/>
-    <w:lsdException w:name="Medium Grid 2 Accent 4" w:uiPriority="68"/>
-    <w:lsdException w:name="Medium Grid 3 Accent 4" w:uiPriority="69"/>
-    <w:lsdException w:name="Dark List Accent 4" w:uiPriority="70"/>
-    <w:lsdException w:name="Colorful Shading Accent 4" w:uiPriority="71"/>
-    <w:lsdException w:name="Colorful List Accent 4" w:uiPriority="72"/>
-    <w:lsdException w:name="Colorful Grid Accent 4" w:uiPriority="73"/>
-    <w:lsdException w:name="Light Shading Accent 5" w:uiPriority="60"/>
-    <w:lsdException w:name="Light List Accent 5" w:uiPriority="61"/>
-    <w:lsdException w:name="Light Grid Accent 5" w:uiPriority="62"/>
-    <w:lsdException w:name="Medium Shading 1 Accent 5" w:uiPriority="63"/>
-    <w:lsdException w:name="Medium Shading 2 Accent 5" w:uiPriority="64"/>
-    <w:lsdException w:name="Medium List 1 Accent 5" w:uiPriority="65"/>
-    <w:lsdException w:name="Medium List 2 Accent 5" w:uiPriority="66"/>
-    <w:lsdException w:name="Medium Grid 1 Accent 5" w:uiPriority="67"/>
-    <w:lsdException w:name="Medium Grid 2 Accent 5" w:uiPriority="68"/>
-    <w:lsdException w:name="Medium Grid 3 Accent 5" w:uiPriority="69"/>
-    <w:lsdException w:name="Dark List Accent 5" w:uiPriority="70"/>
-    <w:lsdException w:name="Colorful Shading Accent 5" w:uiPriority="71"/>
-    <w:lsdException w:name="Colorful List Accent 5" w:uiPriority="72"/>
-    <w:lsdException w:name="Colorful Grid Accent 5" w:uiPriority="73"/>
-    <w:lsdException w:name="Light Shading Accent 6" w:uiPriority="60"/>
-    <w:lsdException w:name="Light List Accent 6" w:uiPriority="61"/>
-    <w:lsdException w:name="Light Grid Accent 6" w:uiPriority="62"/>
-    <w:lsdException w:name="Medium Shading 1 Accent 6" w:uiPriority="63"/>
-    <w:lsdException w:name="Medium Shading 2 Accent 6" w:uiPriority="64"/>
-    <w:lsdException w:name="Medium List 1 Accent 6" w:uiPriority="65"/>
-    <w:lsdException w:name="Medium List 2 Accent 6" w:uiPriority="66"/>
-    <w:lsdException w:name="Medium Grid 1 Accent 6" w:uiPriority="67"/>
-    <w:lsdException w:name="Medium Grid 2 Accent 6" w:uiPriority="68"/>
-    <w:lsdException w:name="Medium Grid 3 Accent 6" w:uiPriority="69"/>
-    <w:lsdException w:name="Dark List Accent 6" w:uiPriority="70"/>
-    <w:lsdException w:name="Colorful Shading Accent 6" w:uiPriority="71"/>
-    <w:lsdException w:name="Colorful List Accent 6" w:uiPriority="72"/>
-    <w:lsdException w:name="Colorful Grid Accent 6" w:uiPriority="73"/>
-    <w:lsdException w:name="Subtle Emphasis" w:uiPriority="19" w:qFormat="1"/>
-    <w:lsdException w:name="Intense Emphasis" w:uiPriority="21" w:qFormat="1"/>
-    <w:lsdException w:name="Subtle Reference" w:uiPriority="31" w:qFormat="1"/>
-    <w:lsdException w:name="Intense Reference" w:uiPriority="32" w:qFormat="1"/>
-    <w:lsdException w:name="Book Title" w:uiPriority="33" w:qFormat="1"/>
-    <w:lsdException w:name="Bibliography" w:semiHidden="1" w:uiPriority="37" w:unhideWhenUsed="1"/>
-    <w:lsdException w:name="TOC Heading" w:semiHidden="1" w:uiPriority="39" w:unhideWhenUsed="1" w:qFormat="1"/>
-    <w:lsdException w:name="Plain Table 1" w:uiPriority="41"/>
-    <w:lsdException w:name="Plain Table 2" w:uiPriority="42"/>
-    <w:lsdException w:name="Plain Table 3" w:uiPriority="43"/>
-    <w:lsdException w:name="Plain Table 4" w:uiPriority="44"/>
-    <w:lsdException w:name="Plain Table 5" w:uiPriority="45"/>
-    <w:lsdException w:name="Grid Table Light" w:uiPriority="40"/>
-    <w:lsdException w:name="Grid Table 1 Light" w:uiPriority="46"/>
-    <w:lsdException w:name="Grid Table 2" w:uiPriority="47"/>
-    <w:lsdException w:name="Grid Table 3" w:uiPriority="48"/>
-    <w:lsdException w:name="Grid Table 4" w:uiPriority="49"/>
-    <w:lsdException w:name="Grid Table 5 Dark" w:uiPriority="50"/>
-    <w:lsdException w:name="Grid Table 6 Colorful" w:uiPriority="51"/>
-    <w:lsdException w:name="Grid Table 7 Colorful" w:uiPriority="52"/>
-    <w:lsdException w:name="Grid Table 1 Light Accent 1" w:uiPriority="46"/>
-    <w:lsdException w:name="Grid Table 2 Accent 1" w:uiPriority="47"/>
-    <w:lsdException w:name="Grid Table 3 Accent 1" w:uiPriority="48"/>
-    <w:lsdException w:name="Grid Table 4 Accent 1" w:uiPriority="49"/>
-    <w:lsdException w:name="Grid Table 5 Dark Accent 1" w:uiPriority="50"/>
-    <w:lsdException w:name="Grid Table 6 Colorful Accent 1" w:uiPriority="51"/>
-    <w:lsdException w:name="Grid Table 7 Colorful Accent 1" w:uiPriority="52"/>
-    <w:lsdException w:name="Grid Table 1 Light Accent 2" w:uiPriority="46"/>
-    <w:lsdException w:name="Grid Table 2 Accent 2" w:uiPriority="47"/>
-    <w:lsdException w:name="Grid Table 3 Accent 2" w:uiPriority="48"/>
-    <w:lsdException w:name="Grid Table 4 Accent 2" w:uiPriority="49"/>
-    <w:lsdException w:name="Grid Table 5 Dark Accent 2" w:uiPriority="50"/>
-    <w:lsdException w:name="Grid Table 6 Colorful Accent 2" w:uiPriority="51"/>
-    <w:lsdException w:name="Grid Table 7 Colorful Accent 2" w:uiPriority="52"/>
-    <w:lsdException w:name="Grid Table 1 Light Accent 3" w:uiPriority="46"/>
-    <w:lsdException w:name="Grid Table 2 Accent 3" w:uiPriority="47"/>
-    <w:lsdException w:name="Grid Table 3 Accent 3" w:uiPriority="48"/>
-    <w:lsdException w:name="Grid Table 4 Accent 3" w:uiPriority="49"/>
-    <w:lsdException w:name="Grid Table 5 Dark Accent 3" w:uiPriority="50"/>
-    <w:lsdException w:name="Grid Table 6 Colorful Accent 3" w:uiPriority="51"/>
-    <w:lsdException w:name="Grid Table 7 Colorful Accent 3" w:uiPriority="52"/>
-    <w:lsdException w:name="Grid Table 1 Light Accent 4" w:uiPriority="46"/>
-    <w:lsdException w:name="Grid Table 2 Accent 4" w:uiPriority="47"/>
-    <w:lsdException w:name="Grid Table 3 Accent 4" w:uiPriority="48"/>
-    <w:lsdException w:name="Grid Table 4 Accent 4" w:uiPriority="49"/>
-    <w:lsdException w:name="Grid Table 5 Dark Accent 4" w:uiPriority="50"/>
-    <w:lsdException w:name="Grid Table 6 Colorful Accent 4" w:uiPriority="51"/>
-    <w:lsdException w:name="Grid Table 7 Colorful Accent 4" w:uiPriority="52"/>
-    <w:lsdException w:name="Grid Table 1 Light Accent 5" w:uiPriority="46"/>
-    <w:lsdException w:name="Grid Table 2 Accent 5" w:uiPriority="47"/>
-    <w:lsdException w:name="Grid Table 3 Accent 5" w:uiPriority="48"/>
-    <w:lsdException w:name="Grid Table 4 Accent 5" w:uiPriority="49"/>
-    <w:lsdException w:name="Grid Table 5 Dark Accent 5" w:uiPriority="50"/>
-    <w:lsdException w:name="Grid Table 6 Colorful Accent 5" w:uiPriority="51"/>
-    <w:lsdException w:name="Grid Table 7 Colorful Accent 5" w:uiPriority="52"/>
-    <w:lsdException w:name="Grid Table 1 Light Accent 6" w:uiPriority="46"/>
-    <w:lsdException w:name="Grid Table 2 Accent 6" w:uiPriority="47"/>
-    <w:lsdException w:name="Grid Table 3 Accent 6" w:uiPriority="48"/>
-    <w:lsdException w:name="Grid Table 4 Accent 6" w:uiPriority="49"/>
-    <w:lsdException w:name="Grid Table 5 Dark Accent 6" w:uiPriority="50"/>
-    <w:lsdException w:name="Grid Table 6 Colorful Accent 6" w:uiPriority="51"/>
-    <w:lsdException w:name="Grid Table 7 Colorful Accent 6" w:uiPriority="52"/>
-    <w:lsdException w:name="List Table 1 Light" w:uiPriority="46"/>
-    <w:lsdException w:name="List Table 2" w:uiPriority="47"/>
-    <w:lsdException w:name="List Table 3" w:uiPriority="48"/>
-    <w:lsdException w:name="List Table 4" w:uiPriority="49"/>
-    <w:lsdException w:name="List Table 5 Dark" w:uiPriority="50"/>
-    <w:lsdException w:name="List Table 6 Colorful" w:uiPriority="51"/>
-    <w:lsdException w:name="List Table 7 Colorful" w:uiPriority="52"/>
-    <w:lsdException w:name="List Table 1 Light Accent 1" w:uiPriority="46"/>
-    <w:lsdException w:name="List Table 2 Accent 1" w:uiPriority="47"/>
-    <w:lsdException w:name="List Table 3 Accent 1" w:uiPriority="48"/>
-    <w:lsdException w:name="List Table 4 Accent 1" w:uiPriority="49"/>
-    <w:lsdException w:name="List Table 5 Dark Accent 1" w:uiPriority="50"/>
-    <w:lsdException w:name="List Table 6 Colorful Accent 1" w:uiPriority="51"/>
-    <w:lsdException w:name="List Table 7 Colorful Accent 1" w:uiPriority="52"/>
-    <w:lsdException w:name="List Table 1 Light Accent 2" w:uiPriority="46"/>
-    <w:lsdException w:name="List Table 2 Accent 2" w:uiPriority="47"/>
-    <w:lsdException w:name="List Table 3 Accent 2" w:uiPriority="48"/>
-    <w:lsdException w:name="List Table 4 Accent 2" w:uiPriority="49"/>
-    <w:lsdException w:name="List Table 5 Dark Accent 2" w:uiPriority="50"/>
-    <w:lsdException w:name="List Table 6 Colorful Accent 2" w:uiPriority="51"/>
-    <w:lsdException w:name="List Table 7 Colorful Accent 2" w:uiPriority="52"/>
-    <w:lsdException w:name="List Table 1 Light Accent 3" w:uiPriority="46"/>
-    <w:lsdException w:name="List Table 2 Accent 3" w:uiPriority="47"/>
-    <w:lsdException w:name="List Table 3 Accent 3" w:uiPriority="48"/>
-    <w:lsdException w:name="List Table 4 Accent 3" w:uiPriority="49"/>
-    <w:lsdException w:name="List Table 5 Dark Accent 3" w:uiPriority="50"/>
-    <w:lsdException w:name="List Table 6 Colorful Accent 3" w:uiPriority="51"/>
-    <w:lsdException w:name="List Table 7 Colorful Accent 3" w:uiPriority="52"/>
-    <w:lsdException w:name="List Table 1 Light Accent 4" w:uiPriority="46"/>
-    <w:lsdException w:name="List Table 2 Accent 4" w:uiPriority="47"/>
-    <w:lsdException w:name="List Table 3 Accent 4" w:uiPriority="48"/>
-    <w:lsdException w:name="List Table 4 Accent 4" w:uiPriority="49"/>
-    <w:lsdException w:name="List Table 5 Dark Accent 4" w:uiPriority="50"/>
-    <w:lsdException w:name="List Table 6 Colorful Accent 4" w:uiPriority="51"/>
-    <w:lsdException w:name="List Table 7 Colorful Accent 4" w:uiPriority="52"/>
-    <w:lsdException w:name="List Table 1 Light Accent 5" w:uiPriority="46"/>
-    <w:lsdException w:name="List Table 2 Accent 5" w:uiPriority="47"/>
-    <w:lsdException w:name="List Table 3 Accent 5" w:uiPriority="48"/>
-    <w:lsdException w:name="List Table 4 Accent 5" w:uiPriority="49"/>
-    <w:lsdException w:name="List Table 5 Dark Accent 5" w:uiPriority="50"/>
-    <w:lsdException w:name="List Table 6 Colorful Accent 5" w:uiPriority="51"/>
-    <w:lsdException w:name="List Table 7 Colorful Accent 5" w:uiPriority="52"/>
-    <w:lsdException w:name="List Table 1 Light Accent 6" w:uiPriority="46"/>
-    <w:lsdException w:name="List Table 2 Accent 6" w:uiPriority="47"/>
-    <w:lsdException w:name="List Table 3 Accent 6" w:uiPriority="48"/>
-    <w:lsdException w:name="List Table 4 Accent 6" w:uiPriority="49"/>
-    <w:lsdException w:name="List Table 5 Dark Accent 6" w:uiPriority="50"/>
-    <w:lsdException w:name="List Table 6 Colorful Accent 6" w:uiPriority="51"/>
-    <w:lsdException w:name="List Table 7 Colorful Accent 6" w:uiPriority="52"/>
-    <w:lsdException w:name="Mention" w:semiHidden="1" w:unhideWhenUsed="1"/>
-    <w:lsdException w:name="Smart Hyperlink" w:semiHidden="1" w:unhideWhenUsed="1"/>
-    <w:lsdException w:name="Hashtag" w:semiHidden="1" w:unhideWhenUsed="1"/>
-    <w:lsdException w:name="Unresolved Mention" w:semiHidden="1" w:unhideWhenUsed="1"/>
-    <w:lsdException w:name="Smart Link" w:semiHidden="1" w:unhideWhenUsed="1"/>
-  </w:latentStyles>
-  <w:style w:type="paragraph" w:default="1" w:styleId="Normal">
-    <w:name w:val="Normal"/>
-    <w:qFormat/>
-  </w:style>
-  <w:style w:type="paragraph" w:styleId="Heading1">
-    <w:name w:val="heading 1"/>
-    <w:basedOn w:val="Normal"/>
-    <w:next w:val="Normal"/>
-    <w:link w:val="Heading1Char"/>
-    <w:uiPriority w:val="9"/>
-    <w:qFormat/>
-    <w:rsid w:val="003F375E"/>
-    <w:pPr>
-      <w:keepNext/>
-      <w:keepLines/>
-      <w:spacing w:before="240" w:after="0"/>
-      <w:outlineLvl w:val="0"/>
-    </w:pPr>
-    <w:rPr>
-      <w:rFonts w:asciiTheme="majorHAnsi" w:eastAsiaTheme="majorEastAsia" w:hAnsiTheme="majorHAnsi" w:cstheme="majorBidi"/>
-      <w:color w:val="2F5496" w:themeColor="accent1" w:themeShade="BF"/>
-      <w:sz w:val="32"/>
-      <w:szCs w:val="32"/>
-    </w:rPr>
-  </w:style>
-  <w:style w:type="character" w:default="1" w:styleId="DefaultParagraphFont">
-    <w:name w:val="Default Paragraph Font"/>
-    <w:uiPriority w:val="1"/>
-    <w:semiHidden/>
-    <w:unhideWhenUsed/>
-  </w:style>
-  <w:style w:type="table" w:default="1" w:styleId="TableNormal">
-    <w:name w:val="Normal Table"/>
-    <w:uiPriority w:val="99"/>
-    <w:semiHidden/>
-    <w:unhideWhenUsed/>
-    <w:tblPr>
-      <w:tblInd w:w="0" w:type="dxa"/>
-      <w:tblCellMar>
-        <w:top w:w="0" w:type="dxa"/>
-        <w:left w:w="108" w:type="dxa"/>
-        <w:bottom w:w="0" w:type="dxa"/>
-        <w:right w:w="108" w:type="dxa"/>
-      </w:tblCellMar>
-    </w:tblPr>
-  </w:style>
-  <w:style w:type="numbering" w:default="1" w:styleId="NoList">
-    <w:name w:val="No List"/>
-    <w:uiPriority w:val="99"/>
-    <w:semiHidden/>
-    <w:unhideWhenUsed/>
-  </w:style>
-  <w:style w:type="character" w:customStyle="1" w:styleId="Heading1Char">
-    <w:name w:val="Heading 1 Char"/>
-    <w:basedOn w:val="DefaultParagraphFont"/>
-    <w:link w:val="Heading1"/>
-    <w:uiPriority w:val="9"/>
-    <w:rsid w:val="003F375E"/>
-    <w:rPr>
-      <w:rFonts w:asciiTheme="majorHAnsi" w:eastAsiaTheme="majorEastAsia" w:hAnsiTheme="majorHAnsi" w:cstheme="majorBidi"/>
-      <w:color w:val="2F5496" w:themeColor="accent1" w:themeShade="BF"/>
-      <w:sz w:val="32"/>
-      <w:szCs w:val="32"/>
-    </w:rPr>
-  </w:style>
-  <w:style w:type="paragraph" w:styleId="TOCHeading">
-    <w:name w:val="TOC Heading"/>
-    <w:basedOn w:val="Heading1"/>
-    <w:next w:val="Normal"/>
-    <w:uiPriority w:val="39"/>
-    <w:unhideWhenUsed/>
-    <w:qFormat/>
-    <w:rsid w:val="003F375E"/>
-    <w:pPr>
-      <w:outlineLvl w:val="9"/>
-    </w:pPr>
-    <w:rPr>
-      <w:lang w:val="en-US"/>
-    </w:rPr>
-  </w:style>
-  <w:style w:type="paragraph" w:styleId="TOC2">
-    <w:name w:val="toc 2"/>
-    <w:basedOn w:val="Normal"/>
-    <w:next w:val="Normal"/>
-    <w:autoRedefine/>
-    <w:uiPriority w:val="39"/>
-    <w:unhideWhenUsed/>
-    <w:rsid w:val="003F375E"/>
-    <w:pPr>
-      <w:spacing w:after="100"/>
-      <w:ind w:left="220"/>
-    </w:pPr>
-    <w:rPr>
-      <w:rFonts w:eastAsiaTheme="minorEastAsia" w:cs="Times New Roman"/>
-      <w:lang w:val="en-US"/>
-    </w:rPr>
-  </w:style>
-  <w:style w:type="paragraph" w:styleId="TOC1">
-    <w:name w:val="toc 1"/>
-    <w:basedOn w:val="Normal"/>
-    <w:next w:val="Normal"/>
-    <w:autoRedefine/>
-    <w:uiPriority w:val="39"/>
-    <w:unhideWhenUsed/>
-    <w:rsid w:val="003F375E"/>
-    <w:pPr>
-      <w:spacing w:after="100"/>
-    </w:pPr>
-    <w:rPr>
-      <w:rFonts w:eastAsiaTheme="minorEastAsia" w:cs="Times New Roman"/>
-      <w:lang w:val="en-US"/>
-    </w:rPr>
-  </w:style>
-  <w:style w:type="paragraph" w:styleId="TOC3">
-    <w:name w:val="toc 3"/>
-    <w:basedOn w:val="Normal"/>
-    <w:next w:val="Normal"/>
-    <w:autoRedefine/>
-    <w:uiPriority w:val="39"/>
-    <w:unhideWhenUsed/>
-    <w:rsid w:val="003F375E"/>
-    <w:pPr>
-      <w:spacing w:after="100"/>
-      <w:ind w:left="440"/>
-    </w:pPr>
-    <w:rPr>
-      <w:rFonts w:eastAsiaTheme="minorEastAsia" w:cs="Times New Roman"/>
-      <w:lang w:val="en-US"/>
-    </w:rPr>
-  </w:style>
-  <w:style w:type="table" w:styleId="TableGrid">
-    <w:name w:val="Table Grid"/>
-    <w:basedOn w:val="TableNormal"/>
-    <w:uiPriority w:val="39"/>
-    <w:rsid w:val="00347623"/>
-    <w:pPr>
-      <w:spacing w:after="0" w:line="240" w:lineRule="auto"/>
-    </w:pPr>
-    <w:tblPr>
-      <w:tblBorders>
-        <w:top w:val="single" w:sz="4" w:space="0" w:color="auto"/>
-        <w:left w:val="single" w:sz="4" w:space="0" w:color="auto"/>
-        <w:bottom w:val="single" w:sz="4" w:space="0" w:color="auto"/>
-        <w:right w:val="single" w:sz="4" w:space="0" w:color="auto"/>
-        <w:insideH w:val="single" w:sz="4" w:space="0" w:color="auto"/>
-        <w:insideV w:val="single" w:sz="4" w:space="0" w:color="auto"/>
-      </w:tblBorders>
-    </w:tblPr>
-  </w:style>
-  <w:style w:type="paragraph" w:styleId="ListParagraph">
-    <w:name w:val="List Paragraph"/>
-    <w:basedOn w:val="Normal"/>
-    <w:uiPriority w:val="34"/>
-    <w:qFormat/>
-    <w:rsid w:val="00075434"/>
-    <w:pPr>
-      <w:ind w:left="720"/>
-      <w:contextualSpacing/>
-    </w:pPr>
-  </w:style>
-</w:styles>
-</file>
-
-<file path=word/glossary/document.xml><?xml version="1.0" encoding="utf-8"?>
-<w:glossaryDocument xmlns:wpc="http://schemas.microsoft.com/office/word/2010/wordprocessingCanvas" xmlns:cx="http://schemas.microsoft.com/office/drawing/2014/chartex" xmlns:cx1="http://schemas.microsoft.com/office/drawing/2015/9/8/chartex" xmlns:cx2="http://schemas.microsoft.com/office/drawing/2015/10/21/chartex" xmlns:cx3="http://schemas.microsoft.com/office/drawing/2016/5/9/chartex" xmlns:cx4="http://schemas.microsoft.com/office/drawing/2016/5/10/chartex" xmlns:cx5="http://schemas.microsoft.com/office/drawing/2016/5/11/chartex" xmlns:cx6="http://schemas.microsoft.com/office/drawing/2016/5/12/chartex" xmlns:cx7="http://schemas.microsoft.com/office/drawing/2016/5/13/chartex" xmlns:cx8="http://schemas.microsoft.com/office/drawing/2016/5/14/chartex" xmlns:mc="http://schemas.openxmlformats.org/markup-compatibility/2006" xmlns:aink="http://schemas.microsoft.com/office/drawing/2016/ink" xmlns:am3d="http://schemas.microsoft.com/office/drawing/2017/model3d" xmlns:o="urn:schemas-microsoft-com:office:office" xmlns:oel="http://schemas.microsoft.com/office/2019/extlst" xmlns:r="http://schemas.openxmlformats.org/officeDocument/2006/relationships" xmlns:m="http://schemas.openxmlformats.org/officeDocument/2006/math" xmlns:v="urn:schemas-microsoft-com:vml" xmlns:wp14="http://schemas.microsoft.com/office/word/2010/wordprocessingDrawing" xmlns:wp="http://schemas.openxmlformats.org/drawingml/2006/wordprocessingDrawing" xmlns:w10="urn:schemas-microsoft-com:office:word" xmlns:w="http://schemas.openxmlformats.org/wordprocessingml/2006/main" xmlns:w14="http://schemas.microsoft.com/office/word/2010/wordml" xmlns:w15="http://schemas.microsoft.com/office/word/2012/wordml" xmlns:w16cex="http://schemas.microsoft.com/office/word/2018/wordml/cex" xmlns:w16cid="http://schemas.microsoft.com/office/word/2016/wordml/cid" xmlns:w16="http://schemas.microsoft.com/office/word/2018/wordml" xmlns:w16sdtdh="http://schemas.microsoft.com/office/word/2020/wordml/sdtdatahash" xmlns:w16se="http://schemas.microsoft.com/office/word/2015/wordml/symex" xmlns:wpg="http://schemas.microsoft.com/office/word/2010/wordprocessingGroup" xmlns:wpi="http://schemas.microsoft.com/office/word/2010/wordprocessingInk" xmlns:wne="http://schemas.microsoft.com/office/word/2006/wordml" xmlns:wps="http://schemas.microsoft.com/office/word/2010/wordprocessingShape" mc:Ignorable="w14 w15 w16se w16cid w16 w16cex w16sdtdh wp14">
-  <w:docParts>
-    <w:docPart>
-      <w:docPartPr>
-        <w:name w:val="174902F066544D198EBC569DB57D72A8"/>
-        <w:category>
-          <w:name w:val="General"/>
-          <w:gallery w:val="placeholder"/>
-        </w:category>
-        <w:types>
-          <w:type w:val="bbPlcHdr"/>
-        </w:types>
-        <w:behaviors>
-          <w:behavior w:val="content"/>
-        </w:behaviors>
-        <w:guid w:val="{427E087D-D10E-4031-8382-E0E6DC9C04AD}"/>
-      </w:docPartPr>
-      <w:docPartBody>
-        <w:p>
-          <w:pPr>
-            <w:pStyle w:val="174902F066544D198EBC569DB57D72A8"/>
-          </w:pPr>
-          <w:r>
-            <w:t>Type chapter title (level 1)</w:t>
-          </w:r>
-        </w:p>
-      </w:docPartBody>
-    </w:docPart>
-    <w:docPart>
-      <w:docPartPr>
-        <w:name w:val="11B8B34963D94CF18767F5D8B0924BD3"/>
-        <w:category>
-          <w:name w:val="General"/>
-          <w:gallery w:val="placeholder"/>
-        </w:category>
-        <w:types>
-          <w:type w:val="bbPlcHdr"/>
-        </w:types>
-        <w:behaviors>
-          <w:behavior w:val="content"/>
-        </w:behaviors>
-        <w:guid w:val="{540E8338-47C8-4B64-B4DB-A7F50A714A01}"/>
-      </w:docPartPr>
-      <w:docPartBody>
-        <w:p>
-          <w:pPr>
-            <w:pStyle w:val="11B8B34963D94CF18767F5D8B0924BD3"/>
-          </w:pPr>
-          <w:r>
-            <w:t>Type chapter title (level 2)</w:t>
-          </w:r>
-        </w:p>
-      </w:docPartBody>
-    </w:docPart>
-    <w:docPart>
-      <w:docPartPr>
-        <w:name w:val="BF87539E1F46498F8DA57F399A3B45C5"/>
-        <w:category>
-          <w:name w:val="General"/>
-          <w:gallery w:val="placeholder"/>
-        </w:category>
-        <w:types>
-          <w:type w:val="bbPlcHdr"/>
-        </w:types>
-        <w:behaviors>
-          <w:behavior w:val="content"/>
-        </w:behaviors>
-        <w:guid w:val="{5A8420B7-5F70-4ED4-B412-3E48CEFEE6E2}"/>
-      </w:docPartPr>
-      <w:docPartBody>
-        <w:p>
-          <w:pPr>
-            <w:pStyle w:val="BF87539E1F46498F8DA57F399A3B45C5"/>
-          </w:pPr>
-          <w:r>
-            <w:t>Type chapter title (level 3)</w:t>
-          </w:r>
-        </w:p>
-      </w:docPartBody>
-    </w:docPart>
-  </w:docParts>
-</w:glossaryDocument>
-</file>
-
-<file path=word/glossary/fontTable.xml><?xml version="1.0" encoding="utf-8"?>
-<w:fonts xmlns:mc="http://schemas.openxmlformats.org/markup-compatibility/2006" xmlns:r="http://schemas.openxmlformats.org/officeDocument/2006/relationships" xmlns:w="http://schemas.openxmlformats.org/wordprocessingml/2006/main" xmlns:w14="http://schemas.microsoft.com/office/word/2010/wordml" xmlns:w15="http://schemas.microsoft.com/office/word/2012/wordml" xmlns:w16cex="http://schemas.microsoft.com/office/word/2018/wordml/cex" xmlns:w16cid="http://schemas.microsoft.com/office/word/2016/wordml/cid" xmlns:w16="http://schemas.microsoft.com/office/word/2018/wordml" xmlns:w16sdtdh="http://schemas.microsoft.com/office/word/2020/wordml/sdtdatahash" xmlns:w16se="http://schemas.microsoft.com/office/word/2015/wordml/symex" mc:Ignorable="w14 w15 w16se w16cid w16 w16cex w16sdtdh">
-  <w:font w:name="Times New Roman">
-    <w:panose1 w:val="02020603050405020304"/>
-    <w:charset w:val="00"/>
-    <w:family w:val="roman"/>
-    <w:pitch w:val="variable"/>
-    <w:sig w:usb0="E0002EFF" w:usb1="C000785B" w:usb2="00000009" w:usb3="00000000" w:csb0="000001FF" w:csb1="00000000"/>
-  </w:font>
-  <w:font w:name="Calibri">
-    <w:panose1 w:val="020F0502020204030204"/>
-    <w:charset w:val="00"/>
-    <w:family w:val="swiss"/>
-    <w:pitch w:val="variable"/>
-    <w:sig w:usb0="E4002EFF" w:usb1="C000247B" w:usb2="00000009" w:usb3="00000000" w:csb0="000001FF" w:csb1="00000000"/>
-  </w:font>
-  <w:font w:name="Calibri Light">
-    <w:panose1 w:val="020F0302020204030204"/>
-    <w:charset w:val="00"/>
-    <w:family w:val="swiss"/>
-    <w:pitch w:val="variable"/>
-    <w:sig w:usb0="E4002EFF" w:usb1="C000247B" w:usb2="00000009" w:usb3="00000000" w:csb0="000001FF" w:csb1="00000000"/>
-  </w:font>
-</w:fonts>
-</file>
-
-<file path=word/glossary/settings.xml><?xml version="1.0" encoding="utf-8"?>
-<w:settings xmlns:mc="http://schemas.openxmlformats.org/markup-compatibility/2006" xmlns:o="urn:schemas-microsoft-com:office:office" xmlns:r="http://schemas.openxmlformats.org/officeDocument/2006/relationships" xmlns:m="http://schemas.openxmlformats.org/officeDocument/2006/math" xmlns:v="urn:schemas-microsoft-com:vml" xmlns:w10="urn:schemas-microsoft-com:office:word" xmlns:w="http://schemas.openxmlformats.org/wordprocessingml/2006/main" xmlns:w14="http://schemas.microsoft.com/office/word/2010/wordml" xmlns:w15="http://schemas.microsoft.com/office/word/2012/wordml" xmlns:w16cex="http://schemas.microsoft.com/office/word/2018/wordml/cex" xmlns:w16cid="http://schemas.microsoft.com/office/word/2016/wordml/cid" xmlns:w16="http://schemas.microsoft.com/office/word/2018/wordml" xmlns:w16sdtdh="http://schemas.microsoft.com/office/word/2020/wordml/sdtdatahash" xmlns:w16se="http://schemas.microsoft.com/office/word/2015/wordml/symex" xmlns:sl="http://schemas.openxmlformats.org/schemaLibrary/2006/main" mc:Ignorable="w14 w15 w16se w16cid w16 w16cex w16sdtdh">
-  <w:view w:val="normal"/>
-  <w:defaultTabStop w:val="720"/>
-  <w:characterSpacingControl w:val="doNotCompress"/>
-  <w:compat>
-    <w:useFELayout/>
-    <w:compatSetting w:name="compatibilityMode" w:uri="http://schemas.microsoft.com/office/word" w:val="15"/>
-    <w:compatSetting w:name="overrideTableStyleFontSizeAndJustification" w:uri="http://schemas.microsoft.com/office/word" w:val="1"/>
-    <w:compatSetting w:name="enableOpenTypeFeatures" w:uri="http://schemas.microsoft.com/office/word" w:val="1"/>
-    <w:compatSetting w:name="doNotFlipMirrorIndents" w:uri="http://schemas.microsoft.com/office/word" w:val="1"/>
-    <w:compatSetting w:name="differentiateMultirowTableHeaders" w:uri="http://schemas.microsoft.com/office/word" w:val="1"/>
-    <w:compatSetting w:name="useWord2013TrackBottomHyphenation" w:uri="http://schemas.microsoft.com/office/word" w:val="0"/>
-  </w:compat>
-  <w:rsids>
-    <w:rsidRoot w:val="00A82C0F"/>
-    <w:rsid w:val="004B4A70"/>
-    <w:rsid w:val="00A82C0F"/>
-  </w:rsids>
-  <m:mathPr>
-    <m:mathFont m:val="Cambria Math"/>
-    <m:brkBin m:val="before"/>
-    <m:brkBinSub m:val="--"/>
-    <m:smallFrac m:val="0"/>
-    <m:dispDef/>
-    <m:lMargin m:val="0"/>
-    <m:rMargin m:val="0"/>
-    <m:defJc m:val="centerGroup"/>
-    <m:wrapIndent m:val="1440"/>
-    <m:intLim m:val="subSup"/>
-    <m:naryLim m:val="undOvr"/>
-  </m:mathPr>
-  <w:themeFontLang w:val="en-IN"/>
-  <w:clrSchemeMapping w:bg1="light1" w:t1="dark1" w:bg2="light2" w:t2="dark2" w:accent1="accent1" w:accent2="accent2" w:accent3="accent3" w:accent4="accent4" w:accent5="accent5" w:accent6="accent6" w:hyperlink="hyperlink" w:followedHyperlink="followedHyperlink"/>
-  <w:decimalSymbol w:val="."/>
-  <w:listSeparator w:val=","/>
-  <w15:chartTrackingRefBased/>
-</w:settings>
-</file>
-
-<file path=word/glossary/styles.xml><?xml version="1.0" encoding="utf-8"?>
-<w:styles xmlns:mc="http://schemas.openxmlformats.org/markup-compatibility/2006" xmlns:r="http://schemas.openxmlformats.org/officeDocument/2006/relationships" xmlns:w="http://schemas.openxmlformats.org/wordprocessingml/2006/main" xmlns:w14="http://schemas.microsoft.com/office/word/2010/wordml" xmlns:w15="http://schemas.microsoft.com/office/word/2012/wordml" xmlns:w16cex="http://schemas.microsoft.com/office/word/2018/wordml/cex" xmlns:w16cid="http://schemas.microsoft.com/office/word/2016/wordml/cid" xmlns:w16="http://schemas.microsoft.com/office/word/2018/wordml" xmlns:w16sdtdh="http://schemas.microsoft.com/office/word/2020/wordml/sdtdatahash" xmlns:w16se="http://schemas.microsoft.com/office/word/2015/wordml/symex" mc:Ignorable="w14 w15 w16se w16cid w16 w16cex w16sdtdh">
-  <w:docDefaults>
-    <w:rPrDefault>
-      <w:rPr>
-        <w:rFonts w:asciiTheme="minorHAnsi" w:eastAsiaTheme="minorEastAsia" w:hAnsiTheme="minorHAnsi" w:cstheme="minorBidi"/>
-        <w:sz w:val="22"/>
-        <w:szCs w:val="22"/>
-        <w:lang w:val="en-IN" w:eastAsia="en-IN" w:bidi="ar-SA"/>
       </w:rPr>
     </w:rPrDefault>
     <w:pPrDefault>
@@ -2976,6 +2496,27 @@
     <w:name w:val="Normal"/>
     <w:qFormat/>
   </w:style>
+  <w:style w:type="paragraph" w:styleId="Heading1">
+    <w:name w:val="heading 1"/>
+    <w:basedOn w:val="Normal"/>
+    <w:next w:val="Normal"/>
+    <w:link w:val="Heading1Char"/>
+    <w:uiPriority w:val="9"/>
+    <w:qFormat/>
+    <w:rsid w:val="003F375E"/>
+    <w:pPr>
+      <w:keepNext/>
+      <w:keepLines/>
+      <w:spacing w:before="240" w:after="0"/>
+      <w:outlineLvl w:val="0"/>
+    </w:pPr>
+    <w:rPr>
+      <w:rFonts w:asciiTheme="majorHAnsi" w:eastAsiaTheme="majorEastAsia" w:hAnsiTheme="majorHAnsi" w:cstheme="majorBidi"/>
+      <w:color w:val="2F5496" w:themeColor="accent1" w:themeShade="BF"/>
+      <w:sz w:val="32"/>
+      <w:szCs w:val="32"/>
+    </w:rPr>
+  </w:style>
   <w:style w:type="character" w:default="1" w:styleId="DefaultParagraphFont">
     <w:name w:val="Default Paragraph Font"/>
     <w:uiPriority w:val="1"/>
@@ -3003,26 +2544,159 @@
     <w:semiHidden/>
     <w:unhideWhenUsed/>
   </w:style>
-  <w:style w:type="paragraph" w:customStyle="1" w:styleId="174902F066544D198EBC569DB57D72A8">
-    <w:name w:val="174902F066544D198EBC569DB57D72A8"/>
-    <w:rsid w:val="00A82C0F"/>
+  <w:style w:type="character" w:customStyle="1" w:styleId="Heading1Char">
+    <w:name w:val="Heading 1 Char"/>
+    <w:basedOn w:val="DefaultParagraphFont"/>
+    <w:link w:val="Heading1"/>
+    <w:uiPriority w:val="9"/>
+    <w:rsid w:val="003F375E"/>
+    <w:rPr>
+      <w:rFonts w:asciiTheme="majorHAnsi" w:eastAsiaTheme="majorEastAsia" w:hAnsiTheme="majorHAnsi" w:cstheme="majorBidi"/>
+      <w:color w:val="2F5496" w:themeColor="accent1" w:themeShade="BF"/>
+      <w:sz w:val="32"/>
+      <w:szCs w:val="32"/>
+    </w:rPr>
   </w:style>
-  <w:style w:type="paragraph" w:customStyle="1" w:styleId="11B8B34963D94CF18767F5D8B0924BD3">
-    <w:name w:val="11B8B34963D94CF18767F5D8B0924BD3"/>
-    <w:rsid w:val="00A82C0F"/>
+  <w:style w:type="paragraph" w:styleId="TOCHeading">
+    <w:name w:val="TOC Heading"/>
+    <w:basedOn w:val="Heading1"/>
+    <w:next w:val="Normal"/>
+    <w:uiPriority w:val="39"/>
+    <w:unhideWhenUsed/>
+    <w:qFormat/>
+    <w:rsid w:val="003F375E"/>
+    <w:pPr>
+      <w:outlineLvl w:val="9"/>
+    </w:pPr>
+    <w:rPr>
+      <w:lang w:val="en-US"/>
+    </w:rPr>
   </w:style>
-  <w:style w:type="paragraph" w:customStyle="1" w:styleId="BF87539E1F46498F8DA57F399A3B45C5">
-    <w:name w:val="BF87539E1F46498F8DA57F399A3B45C5"/>
-    <w:rsid w:val="00A82C0F"/>
+  <w:style w:type="paragraph" w:styleId="TOC2">
+    <w:name w:val="toc 2"/>
+    <w:basedOn w:val="Normal"/>
+    <w:next w:val="Normal"/>
+    <w:autoRedefine/>
+    <w:uiPriority w:val="39"/>
+    <w:unhideWhenUsed/>
+    <w:rsid w:val="003F375E"/>
+    <w:pPr>
+      <w:spacing w:after="100"/>
+      <w:ind w:left="220"/>
+    </w:pPr>
+    <w:rPr>
+      <w:rFonts w:eastAsiaTheme="minorEastAsia" w:cs="Times New Roman"/>
+      <w:lang w:val="en-US"/>
+    </w:rPr>
+  </w:style>
+  <w:style w:type="paragraph" w:styleId="TOC1">
+    <w:name w:val="toc 1"/>
+    <w:basedOn w:val="Normal"/>
+    <w:next w:val="Normal"/>
+    <w:autoRedefine/>
+    <w:uiPriority w:val="39"/>
+    <w:unhideWhenUsed/>
+    <w:rsid w:val="003F375E"/>
+    <w:pPr>
+      <w:spacing w:after="100"/>
+    </w:pPr>
+    <w:rPr>
+      <w:rFonts w:eastAsiaTheme="minorEastAsia" w:cs="Times New Roman"/>
+      <w:lang w:val="en-US"/>
+    </w:rPr>
+  </w:style>
+  <w:style w:type="paragraph" w:styleId="TOC3">
+    <w:name w:val="toc 3"/>
+    <w:basedOn w:val="Normal"/>
+    <w:next w:val="Normal"/>
+    <w:autoRedefine/>
+    <w:uiPriority w:val="39"/>
+    <w:unhideWhenUsed/>
+    <w:rsid w:val="003F375E"/>
+    <w:pPr>
+      <w:spacing w:after="100"/>
+      <w:ind w:left="440"/>
+    </w:pPr>
+    <w:rPr>
+      <w:rFonts w:eastAsiaTheme="minorEastAsia" w:cs="Times New Roman"/>
+      <w:lang w:val="en-US"/>
+    </w:rPr>
+  </w:style>
+  <w:style w:type="table" w:styleId="TableGrid">
+    <w:name w:val="Table Grid"/>
+    <w:basedOn w:val="TableNormal"/>
+    <w:uiPriority w:val="39"/>
+    <w:rsid w:val="00347623"/>
+    <w:pPr>
+      <w:spacing w:after="0" w:line="240" w:lineRule="auto"/>
+    </w:pPr>
+    <w:tblPr>
+      <w:tblBorders>
+        <w:top w:val="single" w:sz="4" w:space="0" w:color="auto"/>
+        <w:left w:val="single" w:sz="4" w:space="0" w:color="auto"/>
+        <w:bottom w:val="single" w:sz="4" w:space="0" w:color="auto"/>
+        <w:right w:val="single" w:sz="4" w:space="0" w:color="auto"/>
+        <w:insideH w:val="single" w:sz="4" w:space="0" w:color="auto"/>
+        <w:insideV w:val="single" w:sz="4" w:space="0" w:color="auto"/>
+      </w:tblBorders>
+    </w:tblPr>
+  </w:style>
+  <w:style w:type="paragraph" w:styleId="ListParagraph">
+    <w:name w:val="List Paragraph"/>
+    <w:basedOn w:val="Normal"/>
+    <w:uiPriority w:val="34"/>
+    <w:qFormat/>
+    <w:rsid w:val="00075434"/>
+    <w:pPr>
+      <w:ind w:left="720"/>
+      <w:contextualSpacing/>
+    </w:pPr>
+  </w:style>
+  <w:style w:type="paragraph" w:styleId="Header">
+    <w:name w:val="header"/>
+    <w:basedOn w:val="Normal"/>
+    <w:link w:val="HeaderChar"/>
+    <w:uiPriority w:val="99"/>
+    <w:unhideWhenUsed/>
+    <w:rsid w:val="00F275E1"/>
+    <w:pPr>
+      <w:tabs>
+        <w:tab w:val="center" w:pos="4513"/>
+        <w:tab w:val="right" w:pos="9026"/>
+      </w:tabs>
+      <w:spacing w:after="0" w:line="240" w:lineRule="auto"/>
+    </w:pPr>
+  </w:style>
+  <w:style w:type="character" w:customStyle="1" w:styleId="HeaderChar">
+    <w:name w:val="Header Char"/>
+    <w:basedOn w:val="DefaultParagraphFont"/>
+    <w:link w:val="Header"/>
+    <w:uiPriority w:val="99"/>
+    <w:rsid w:val="00F275E1"/>
+  </w:style>
+  <w:style w:type="paragraph" w:styleId="Footer">
+    <w:name w:val="footer"/>
+    <w:basedOn w:val="Normal"/>
+    <w:link w:val="FooterChar"/>
+    <w:uiPriority w:val="99"/>
+    <w:unhideWhenUsed/>
+    <w:rsid w:val="00F275E1"/>
+    <w:pPr>
+      <w:tabs>
+        <w:tab w:val="center" w:pos="4513"/>
+        <w:tab w:val="right" w:pos="9026"/>
+      </w:tabs>
+      <w:spacing w:after="0" w:line="240" w:lineRule="auto"/>
+    </w:pPr>
+  </w:style>
+  <w:style w:type="character" w:customStyle="1" w:styleId="FooterChar">
+    <w:name w:val="Footer Char"/>
+    <w:basedOn w:val="DefaultParagraphFont"/>
+    <w:link w:val="Footer"/>
+    <w:uiPriority w:val="99"/>
+    <w:rsid w:val="00F275E1"/>
   </w:style>
 </w:styles>
-</file>
-
-<file path=word/glossary/webSettings.xml><?xml version="1.0" encoding="utf-8"?>
-<w:webSettings xmlns:mc="http://schemas.openxmlformats.org/markup-compatibility/2006" xmlns:r="http://schemas.openxmlformats.org/officeDocument/2006/relationships" xmlns:w="http://schemas.openxmlformats.org/wordprocessingml/2006/main" xmlns:w14="http://schemas.microsoft.com/office/word/2010/wordml" xmlns:w15="http://schemas.microsoft.com/office/word/2012/wordml" xmlns:w16cex="http://schemas.microsoft.com/office/word/2018/wordml/cex" xmlns:w16cid="http://schemas.microsoft.com/office/word/2016/wordml/cid" xmlns:w16="http://schemas.microsoft.com/office/word/2018/wordml" xmlns:w16sdtdh="http://schemas.microsoft.com/office/word/2020/wordml/sdtdatahash" xmlns:w16se="http://schemas.microsoft.com/office/word/2015/wordml/symex" mc:Ignorable="w14 w15 w16se w16cid w16 w16cex w16sdtdh">
-  <w:optimizeForBrowser/>
-  <w:allowPNG/>
-</w:webSettings>
 </file>
 
 <file path=word/theme/theme1.xml><?xml version="1.0" encoding="utf-8"?>

</xml_diff>